<commit_message>
Update book, fix assets for showing image at login and registration page
</commit_message>
<xml_diff>
--- a/book/New_5112100145_BukuTA.docx
+++ b/book/New_5112100145_BukuTA.docx
@@ -38622,7 +38622,13 @@
         <w:t>real time</w:t>
       </w:r>
       <w:r>
-        <w:t xml:space="preserve"> pada data sensor yang ada. Tabel uji coba UC-06 akan membahas secara rinci pengujian fungsi ini.</w:t>
+        <w:t xml:space="preserve"> pada data sensor yang ada.</w:t>
+      </w:r>
+      <w:r>
+        <w:t xml:space="preserve"> Tabel uji coba UJ</w:t>
+      </w:r>
+      <w:r>
+        <w:t>-06 akan membahas secara rinci pengujian fungsi ini.</w:t>
       </w:r>
     </w:p>
     <w:p>
@@ -39208,16 +39214,663 @@
       <w:r>
         <w:t>.</w:t>
       </w:r>
-      <w:bookmarkStart w:id="34" w:name="_GoBack"/>
-      <w:bookmarkEnd w:id="34"/>
-    </w:p>
+      <w:r>
+        <w:t xml:space="preserve"> </w:t>
+      </w:r>
+    </w:p>
+    <w:p>
+      <w:pPr>
+        <w:ind w:firstLine="567"/>
+      </w:pPr>
+      <w:r>
+        <w:t xml:space="preserve">Fungsi kolaborasi juga dijalankan pada </w:t>
+      </w:r>
+      <w:r>
+        <w:rPr>
+          <w:i/>
+        </w:rPr>
+        <w:t>middleware layer</w:t>
+      </w:r>
+      <w:r>
+        <w:t>. Fungsi ini memungkinkan pengguna untuk melakukan abstraksi data dari dua hingga tiga sensor. Abstraksi data berupa operasi matematika dasar antar</w:t>
+      </w:r>
+      <w:r>
+        <w:t xml:space="preserve"> nilai sensor tersebut. Tabel UJ</w:t>
+      </w:r>
+      <w:r>
+        <w:t>-07 akan membahas rincian prosedur uji coba fitur kolaborasi ini.</w:t>
+      </w:r>
+    </w:p>
+    <w:p>
+      <w:pPr>
+        <w:ind w:firstLine="567"/>
+      </w:pPr>
+    </w:p>
+    <w:p>
+      <w:pPr>
+        <w:pStyle w:val="Caption"/>
+        <w:keepNext/>
+      </w:pPr>
+      <w:r>
+        <w:t>Tabel 5.</w:t>
+      </w:r>
+      <w:r>
+        <w:fldChar w:fldCharType="begin"/>
+      </w:r>
+      <w:r>
+        <w:instrText xml:space="preserve"> SEQ Tabel_5. \* ARABIC </w:instrText>
+      </w:r>
+      <w:r>
+        <w:fldChar w:fldCharType="separate"/>
+      </w:r>
+      <w:r>
+        <w:rPr>
+          <w:noProof/>
+        </w:rPr>
+        <w:t>7</w:t>
+      </w:r>
+      <w:r>
+        <w:fldChar w:fldCharType="end"/>
+      </w:r>
+      <w:r>
+        <w:t xml:space="preserve"> Prosedur uji coba kolaborasi sensor</w:t>
+      </w:r>
+    </w:p>
+    <w:tbl>
+      <w:tblPr>
+        <w:tblStyle w:val="TableGrid"/>
+        <w:tblW w:w="0" w:type="auto"/>
+        <w:tblLook w:val="04A0" w:firstRow="1" w:lastRow="0" w:firstColumn="1" w:lastColumn="0" w:noHBand="0" w:noVBand="1"/>
+      </w:tblPr>
+      <w:tblGrid>
+        <w:gridCol w:w="1506"/>
+        <w:gridCol w:w="4273"/>
+      </w:tblGrid>
+      <w:tr>
+        <w:tc>
+          <w:tcPr>
+            <w:tcW w:w="1506" w:type="dxa"/>
+          </w:tcPr>
+          <w:p>
+            <w:pPr>
+              <w:rPr>
+                <w:b/>
+              </w:rPr>
+            </w:pPr>
+            <w:r>
+              <w:rPr>
+                <w:b/>
+              </w:rPr>
+              <w:t>ID</w:t>
+            </w:r>
+          </w:p>
+        </w:tc>
+        <w:tc>
+          <w:tcPr>
+            <w:tcW w:w="4273" w:type="dxa"/>
+          </w:tcPr>
+          <w:p>
+            <w:pPr>
+              <w:rPr>
+                <w:b/>
+              </w:rPr>
+            </w:pPr>
+            <w:r>
+              <w:rPr>
+                <w:b/>
+              </w:rPr>
+              <w:t>UJ-07</w:t>
+            </w:r>
+          </w:p>
+        </w:tc>
+      </w:tr>
+      <w:tr>
+        <w:tc>
+          <w:tcPr>
+            <w:tcW w:w="1506" w:type="dxa"/>
+          </w:tcPr>
+          <w:p>
+            <w:r>
+              <w:t>Nama</w:t>
+            </w:r>
+          </w:p>
+        </w:tc>
+        <w:tc>
+          <w:tcPr>
+            <w:tcW w:w="4273" w:type="dxa"/>
+          </w:tcPr>
+          <w:p>
+            <w:r>
+              <w:t>Uji Coba Kolaborasi Sensor</w:t>
+            </w:r>
+          </w:p>
+        </w:tc>
+      </w:tr>
+      <w:tr>
+        <w:tc>
+          <w:tcPr>
+            <w:tcW w:w="1506" w:type="dxa"/>
+          </w:tcPr>
+          <w:p>
+            <w:r>
+              <w:t>Tujuan Uji Coba</w:t>
+            </w:r>
+          </w:p>
+        </w:tc>
+        <w:tc>
+          <w:tcPr>
+            <w:tcW w:w="4273" w:type="dxa"/>
+          </w:tcPr>
+          <w:p>
+            <w:r>
+              <w:t>Menguji fungsionalitas kolaborasi sensor pada pernagkat lunak.</w:t>
+            </w:r>
+          </w:p>
+        </w:tc>
+      </w:tr>
+      <w:tr>
+        <w:tc>
+          <w:tcPr>
+            <w:tcW w:w="1506" w:type="dxa"/>
+          </w:tcPr>
+          <w:p>
+            <w:r>
+              <w:t>Kondisi Awal</w:t>
+            </w:r>
+          </w:p>
+        </w:tc>
+        <w:tc>
+          <w:tcPr>
+            <w:tcW w:w="4273" w:type="dxa"/>
+          </w:tcPr>
+          <w:p>
+            <w:r>
+              <w:t xml:space="preserve">Perangkat lunak dijalankan, sudah terdapat sensor kolaborasi pada </w:t>
+            </w:r>
+            <w:r>
+              <w:rPr>
+                <w:i/>
+              </w:rPr>
+              <w:t>database</w:t>
+            </w:r>
+            <w:r>
+              <w:t>.</w:t>
+            </w:r>
+          </w:p>
+        </w:tc>
+      </w:tr>
+      <w:tr>
+        <w:tc>
+          <w:tcPr>
+            <w:tcW w:w="1506" w:type="dxa"/>
+          </w:tcPr>
+          <w:p>
+            <w:r>
+              <w:t>Skenario</w:t>
+            </w:r>
+          </w:p>
+        </w:tc>
+        <w:tc>
+          <w:tcPr>
+            <w:tcW w:w="4273" w:type="dxa"/>
+          </w:tcPr>
+          <w:p>
+            <w:r>
+              <w:t xml:space="preserve">Perangkat lunak dijalankan, kemudian sensor akan mengirimkan data ke </w:t>
+            </w:r>
+            <w:r>
+              <w:rPr>
+                <w:i/>
+              </w:rPr>
+              <w:t>server</w:t>
+            </w:r>
+            <w:r>
+              <w:t>.</w:t>
+            </w:r>
+          </w:p>
+        </w:tc>
+      </w:tr>
+      <w:tr>
+        <w:tc>
+          <w:tcPr>
+            <w:tcW w:w="1506" w:type="dxa"/>
+          </w:tcPr>
+          <w:p>
+            <w:r>
+              <w:t>Masukan</w:t>
+            </w:r>
+          </w:p>
+        </w:tc>
+        <w:tc>
+          <w:tcPr>
+            <w:tcW w:w="4273" w:type="dxa"/>
+          </w:tcPr>
+          <w:p>
+            <w:r>
+              <w:t xml:space="preserve">Parameter </w:t>
+            </w:r>
+            <w:r>
+              <w:rPr>
+                <w:i/>
+              </w:rPr>
+              <w:t xml:space="preserve">sensor_key </w:t>
+            </w:r>
+            <w:r>
+              <w:t xml:space="preserve">dan </w:t>
+            </w:r>
+            <w:r>
+              <w:rPr>
+                <w:i/>
+              </w:rPr>
+              <w:t>sensor_reading</w:t>
+            </w:r>
+            <w:r>
+              <w:t>.</w:t>
+            </w:r>
+          </w:p>
+        </w:tc>
+      </w:tr>
+      <w:tr>
+        <w:tc>
+          <w:tcPr>
+            <w:tcW w:w="1506" w:type="dxa"/>
+          </w:tcPr>
+          <w:p>
+            <w:r>
+              <w:t>Keluaran</w:t>
+            </w:r>
+          </w:p>
+        </w:tc>
+        <w:tc>
+          <w:tcPr>
+            <w:tcW w:w="4273" w:type="dxa"/>
+          </w:tcPr>
+          <w:p>
+            <w:r>
+              <w:t xml:space="preserve">Data hasil kalkulasi antar sensor dan respon JSON dari </w:t>
+            </w:r>
+            <w:r>
+              <w:rPr>
+                <w:i/>
+              </w:rPr>
+              <w:t>server</w:t>
+            </w:r>
+            <w:r>
+              <w:t>.</w:t>
+            </w:r>
+          </w:p>
+        </w:tc>
+      </w:tr>
+      <w:tr>
+        <w:trPr>
+          <w:trHeight w:val="530"/>
+        </w:trPr>
+        <w:tc>
+          <w:tcPr>
+            <w:tcW w:w="1506" w:type="dxa"/>
+          </w:tcPr>
+          <w:p>
+            <w:r>
+              <w:t>Hasil Uji Coba</w:t>
+            </w:r>
+          </w:p>
+        </w:tc>
+        <w:tc>
+          <w:tcPr>
+            <w:tcW w:w="4273" w:type="dxa"/>
+          </w:tcPr>
+          <w:p>
+            <w:r>
+              <w:t xml:space="preserve">Berhasil melakukan abstraksi data berupa </w:t>
+            </w:r>
+            <w:r>
+              <w:t>ekspresi</w:t>
+            </w:r>
+            <w:r>
+              <w:t xml:space="preserve"> matematika dasar pada data sensor.</w:t>
+            </w:r>
+          </w:p>
+        </w:tc>
+      </w:tr>
+    </w:tbl>
     <w:p/>
+    <w:p>
+      <w:pPr>
+        <w:ind w:firstLine="567"/>
+      </w:pPr>
+      <w:r>
+        <w:t xml:space="preserve">Berdasarkan skenario diatas, pengujian dilakukan dengan mengirimkan data dari sensor yang telah terdaftar pada sebuah </w:t>
+      </w:r>
+      <w:r>
+        <w:rPr>
+          <w:i/>
+        </w:rPr>
+        <w:t>instance</w:t>
+      </w:r>
+      <w:r>
+        <w:t xml:space="preserve"> kolaborasi. Ketika data sensor tersebut masuk, </w:t>
+      </w:r>
+      <w:r>
+        <w:rPr>
+          <w:i/>
+        </w:rPr>
+        <w:t>server</w:t>
+      </w:r>
+      <w:r>
+        <w:t xml:space="preserve"> melakukan pengecekan terhadap </w:t>
+      </w:r>
+      <w:r>
+        <w:rPr>
+          <w:i/>
+        </w:rPr>
+        <w:t>sensor_key</w:t>
+      </w:r>
+      <w:r>
+        <w:t xml:space="preserve"> yang masuk, apakah terdaftar pada </w:t>
+      </w:r>
+      <w:r>
+        <w:rPr>
+          <w:i/>
+        </w:rPr>
+        <w:t xml:space="preserve">server </w:t>
+      </w:r>
+      <w:r>
+        <w:t xml:space="preserve">dan terdaftar pada tabel </w:t>
+      </w:r>
+      <w:r>
+        <w:rPr>
+          <w:i/>
+        </w:rPr>
+        <w:t>sensor_collab</w:t>
+      </w:r>
+      <w:r>
+        <w:t xml:space="preserve">. Jika ya, maka data akan di olah sesuai dengan aturan pada tabel </w:t>
+      </w:r>
+      <w:r>
+        <w:rPr>
+          <w:i/>
+        </w:rPr>
+        <w:t>sensor_collab</w:t>
+      </w:r>
+      <w:r>
+        <w:t xml:space="preserve"> terkait.</w:t>
+      </w:r>
+    </w:p>
+    <w:p>
+      <w:pPr>
+        <w:ind w:firstLine="567"/>
+      </w:pPr>
+    </w:p>
+    <w:p>
+      <w:pPr>
+        <w:keepNext/>
+      </w:pPr>
+      <w:r>
+        <w:rPr>
+          <w:noProof/>
+          <w:lang w:val="id-ID" w:eastAsia="id-ID"/>
+        </w:rPr>
+        <w:lastRenderedPageBreak/>
+        <w:drawing>
+          <wp:inline distT="0" distB="0" distL="0" distR="0" wp14:anchorId="761E1B3C" wp14:editId="7C07D5C3">
+            <wp:extent cx="3675119" cy="605641"/>
+            <wp:effectExtent l="0" t="0" r="1905" b="4445"/>
+            <wp:docPr id="26" name="Picture 26" descr="C:\Users\Hadrian\Documents\Lightshot\Screenshot_31.png"/>
+            <wp:cNvGraphicFramePr>
+              <a:graphicFrameLocks xmlns:a="http://schemas.openxmlformats.org/drawingml/2006/main" noChangeAspect="1"/>
+            </wp:cNvGraphicFramePr>
+            <a:graphic xmlns:a="http://schemas.openxmlformats.org/drawingml/2006/main">
+              <a:graphicData uri="http://schemas.openxmlformats.org/drawingml/2006/picture">
+                <pic:pic xmlns:pic="http://schemas.openxmlformats.org/drawingml/2006/picture">
+                  <pic:nvPicPr>
+                    <pic:cNvPr id="0" name="Picture 15" descr="C:\Users\Hadrian\Documents\Lightshot\Screenshot_31.png"/>
+                    <pic:cNvPicPr>
+                      <a:picLocks noChangeAspect="1" noChangeArrowheads="1"/>
+                    </pic:cNvPicPr>
+                  </pic:nvPicPr>
+                  <pic:blipFill>
+                    <a:blip r:embed="rId46">
+                      <a:extLst>
+                        <a:ext uri="{28A0092B-C50C-407E-A947-70E740481C1C}">
+                          <a14:useLocalDpi xmlns:a14="http://schemas.microsoft.com/office/drawing/2010/main" val="0"/>
+                        </a:ext>
+                      </a:extLst>
+                    </a:blip>
+                    <a:srcRect/>
+                    <a:stretch>
+                      <a:fillRect/>
+                    </a:stretch>
+                  </pic:blipFill>
+                  <pic:spPr bwMode="auto">
+                    <a:xfrm>
+                      <a:off x="0" y="0"/>
+                      <a:ext cx="3695336" cy="608973"/>
+                    </a:xfrm>
+                    <a:prstGeom prst="rect">
+                      <a:avLst/>
+                    </a:prstGeom>
+                    <a:noFill/>
+                    <a:ln>
+                      <a:noFill/>
+                    </a:ln>
+                  </pic:spPr>
+                </pic:pic>
+              </a:graphicData>
+            </a:graphic>
+          </wp:inline>
+        </w:drawing>
+      </w:r>
+    </w:p>
+    <w:p>
+      <w:pPr>
+        <w:pStyle w:val="Caption"/>
+      </w:pPr>
+      <w:r>
+        <w:t>Gambar 5.</w:t>
+      </w:r>
+      <w:r>
+        <w:fldChar w:fldCharType="begin"/>
+      </w:r>
+      <w:r>
+        <w:instrText xml:space="preserve"> SEQ Gambar_5. \* ARABIC </w:instrText>
+      </w:r>
+      <w:r>
+        <w:fldChar w:fldCharType="separate"/>
+      </w:r>
+      <w:r>
+        <w:rPr>
+          <w:noProof/>
+        </w:rPr>
+        <w:t>13</w:t>
+      </w:r>
+      <w:r>
+        <w:fldChar w:fldCharType="end"/>
+      </w:r>
+      <w:r>
+        <w:t xml:space="preserve"> Tabel </w:t>
+      </w:r>
+      <w:r>
+        <w:rPr>
+          <w:i/>
+        </w:rPr>
+        <w:t>sensor_collab</w:t>
+      </w:r>
+    </w:p>
+    <w:p>
+      <w:r>
+        <w:tab/>
+        <w:t xml:space="preserve">Gambar 5.13 menunjukkan sebuah kolom data pada tabel </w:t>
+      </w:r>
+      <w:r>
+        <w:rPr>
+          <w:i/>
+        </w:rPr>
+        <w:t>sensor_collab</w:t>
+      </w:r>
+      <w:r>
+        <w:t xml:space="preserve">. Data tersebut berupa sebuah kolaborasi sensor antara sensor yang memiliki </w:t>
+      </w:r>
+      <w:r>
+        <w:rPr>
+          <w:i/>
+        </w:rPr>
+        <w:t xml:space="preserve">id </w:t>
+      </w:r>
+      <w:r>
+        <w:t xml:space="preserve">17 dan 18, dengan komparator ‘OR’ dan ekspresi matematika untuk perhitungan “x * (y/100)”, artinya setiap data dari sensor dengan </w:t>
+      </w:r>
+      <w:r>
+        <w:rPr>
+          <w:i/>
+        </w:rPr>
+        <w:t xml:space="preserve">id </w:t>
+      </w:r>
+      <w:r>
+        <w:t>17 atau 18 akan di kalkulasi sesuai dengan ekspresi matematik</w:t>
+      </w:r>
+      <w:r>
+        <w:t>a</w:t>
+      </w:r>
+      <w:r>
+        <w:t xml:space="preserve"> yang di daftarkan.</w:t>
+      </w:r>
+    </w:p>
     <w:p/>
-    <w:p/>
-    <w:p>
-      <w:pPr>
-        <w:ind w:firstLine="567"/>
-      </w:pPr>
+    <w:p>
+      <w:pPr>
+        <w:keepNext/>
+      </w:pPr>
+      <w:r>
+        <w:rPr>
+          <w:noProof/>
+          <w:lang w:val="id-ID" w:eastAsia="id-ID"/>
+        </w:rPr>
+        <w:drawing>
+          <wp:inline distT="0" distB="0" distL="0" distR="0" wp14:anchorId="09AA1F26" wp14:editId="5E79AF79">
+            <wp:extent cx="3676015" cy="1308467"/>
+            <wp:effectExtent l="0" t="0" r="635" b="6350"/>
+            <wp:docPr id="27" name="Picture 27" descr="C:\Users\Hadrian\Documents\Lightshot\Screenshot_30.png"/>
+            <wp:cNvGraphicFramePr>
+              <a:graphicFrameLocks xmlns:a="http://schemas.openxmlformats.org/drawingml/2006/main" noChangeAspect="1"/>
+            </wp:cNvGraphicFramePr>
+            <a:graphic xmlns:a="http://schemas.openxmlformats.org/drawingml/2006/main">
+              <a:graphicData uri="http://schemas.openxmlformats.org/drawingml/2006/picture">
+                <pic:pic xmlns:pic="http://schemas.openxmlformats.org/drawingml/2006/picture">
+                  <pic:nvPicPr>
+                    <pic:cNvPr id="0" name="Picture 16" descr="C:\Users\Hadrian\Documents\Lightshot\Screenshot_30.png"/>
+                    <pic:cNvPicPr>
+                      <a:picLocks noChangeAspect="1" noChangeArrowheads="1"/>
+                    </pic:cNvPicPr>
+                  </pic:nvPicPr>
+                  <pic:blipFill>
+                    <a:blip r:embed="rId47" cstate="print">
+                      <a:extLst>
+                        <a:ext uri="{28A0092B-C50C-407E-A947-70E740481C1C}">
+                          <a14:useLocalDpi xmlns:a14="http://schemas.microsoft.com/office/drawing/2010/main" val="0"/>
+                        </a:ext>
+                      </a:extLst>
+                    </a:blip>
+                    <a:srcRect/>
+                    <a:stretch>
+                      <a:fillRect/>
+                    </a:stretch>
+                  </pic:blipFill>
+                  <pic:spPr bwMode="auto">
+                    <a:xfrm>
+                      <a:off x="0" y="0"/>
+                      <a:ext cx="3676015" cy="1308467"/>
+                    </a:xfrm>
+                    <a:prstGeom prst="rect">
+                      <a:avLst/>
+                    </a:prstGeom>
+                    <a:noFill/>
+                    <a:ln>
+                      <a:noFill/>
+                    </a:ln>
+                  </pic:spPr>
+                </pic:pic>
+              </a:graphicData>
+            </a:graphic>
+          </wp:inline>
+        </w:drawing>
+      </w:r>
+    </w:p>
+    <w:p>
+      <w:pPr>
+        <w:pStyle w:val="Caption"/>
+        <w:rPr>
+          <w:i/>
+        </w:rPr>
+      </w:pPr>
+      <w:r>
+        <w:t>Gambar 5.</w:t>
+      </w:r>
+      <w:r>
+        <w:fldChar w:fldCharType="begin"/>
+      </w:r>
+      <w:r>
+        <w:instrText xml:space="preserve"> SEQ Gambar_5. \* ARABIC </w:instrText>
+      </w:r>
+      <w:r>
+        <w:fldChar w:fldCharType="separate"/>
+      </w:r>
+      <w:r>
+        <w:rPr>
+          <w:noProof/>
+        </w:rPr>
+        <w:t>14</w:t>
+      </w:r>
+      <w:r>
+        <w:fldChar w:fldCharType="end"/>
+      </w:r>
+      <w:r>
+        <w:t xml:space="preserve"> Tabel </w:t>
+      </w:r>
+      <w:r>
+        <w:rPr>
+          <w:i/>
+        </w:rPr>
+        <w:t>sensor_collab_data</w:t>
+      </w:r>
+    </w:p>
+    <w:p>
+      <w:r>
+        <w:tab/>
+        <w:t>Pada gambar 5.14 dapat dilihat bahwa tabel</w:t>
+      </w:r>
+      <w:r>
+        <w:t xml:space="preserve"> </w:t>
+      </w:r>
+      <w:r>
+        <w:rPr>
+          <w:i/>
+        </w:rPr>
+        <w:t>sensor_collab_data</w:t>
+      </w:r>
+      <w:r>
+        <w:t xml:space="preserve"> berisi </w:t>
+      </w:r>
+      <w:r>
+        <w:rPr>
+          <w:i/>
+        </w:rPr>
+        <w:t>record record</w:t>
+      </w:r>
+      <w:r>
+        <w:t xml:space="preserve"> hasil kalkulasi kolaborasi sensor.</w:t>
+      </w:r>
+      <w:r>
+        <w:t xml:space="preserve"> Kolom </w:t>
+      </w:r>
+      <w:r>
+        <w:rPr>
+          <w:i/>
+        </w:rPr>
+        <w:t>sensor_reading</w:t>
+      </w:r>
+      <w:r>
+        <w:t xml:space="preserve"> merupakan nilai hasil dari kalkulasi kolaborasi antar sensor x dan sensor y terdaftar.</w:t>
+      </w:r>
     </w:p>
     <w:p/>
     <w:p>
@@ -39239,6 +39892,394 @@
         <w:t>Client-centric Layer</w:t>
       </w:r>
     </w:p>
+    <w:p/>
+    <w:p>
+      <w:pPr>
+        <w:ind w:firstLine="709"/>
+      </w:pPr>
+      <w:r>
+        <w:rPr>
+          <w:i/>
+        </w:rPr>
+        <w:t>Client-centric layer</w:t>
+      </w:r>
+      <w:r>
+        <w:t xml:space="preserve">, seperti namanya, merupakan </w:t>
+      </w:r>
+      <w:r>
+        <w:rPr>
+          <w:i/>
+        </w:rPr>
+        <w:t>layer</w:t>
+      </w:r>
+      <w:r>
+        <w:t xml:space="preserve"> yang berhubungan langsung dengan pengguna. </w:t>
+      </w:r>
+      <w:r>
+        <w:rPr>
+          <w:i/>
+        </w:rPr>
+        <w:t xml:space="preserve">Layer </w:t>
+      </w:r>
+      <w:r>
+        <w:t xml:space="preserve">ini menjalankan fungsi manajemen </w:t>
+      </w:r>
+      <w:r>
+        <w:rPr>
+          <w:i/>
+        </w:rPr>
+        <w:t>user</w:t>
+      </w:r>
+      <w:r>
+        <w:t xml:space="preserve">, pendaftaran </w:t>
+      </w:r>
+      <w:r>
+        <w:rPr>
+          <w:i/>
+        </w:rPr>
+        <w:t>user</w:t>
+      </w:r>
+      <w:r>
+        <w:t xml:space="preserve">, dan menampilkan data-data yang telah di kumpulkan </w:t>
+      </w:r>
+      <w:r>
+        <w:rPr>
+          <w:i/>
+        </w:rPr>
+        <w:t>Sensor-centric layer</w:t>
+      </w:r>
+      <w:r>
+        <w:t xml:space="preserve">, di olah oleh </w:t>
+      </w:r>
+      <w:r>
+        <w:rPr>
+          <w:i/>
+        </w:rPr>
+        <w:t>Middleware layer</w:t>
+      </w:r>
+      <w:r>
+        <w:t xml:space="preserve">. </w:t>
+      </w:r>
+    </w:p>
+    <w:p>
+      <w:pPr>
+        <w:ind w:firstLine="709"/>
+      </w:pPr>
+      <w:r>
+        <w:lastRenderedPageBreak/>
+        <w:t xml:space="preserve">Implementasi utama dari fungsi </w:t>
+      </w:r>
+      <w:r>
+        <w:rPr>
+          <w:i/>
+        </w:rPr>
+        <w:t xml:space="preserve">client-centric layer </w:t>
+      </w:r>
+      <w:r>
+        <w:t xml:space="preserve">ini adalah fungsi </w:t>
+      </w:r>
+      <w:r>
+        <w:rPr>
+          <w:i/>
+        </w:rPr>
+        <w:t>viewSensor</w:t>
+      </w:r>
+      <w:r>
+        <w:t xml:space="preserve">, dan </w:t>
+      </w:r>
+      <w:r>
+        <w:rPr>
+          <w:i/>
+        </w:rPr>
+        <w:t>analyzeSensor</w:t>
+      </w:r>
+      <w:r>
+        <w:t xml:space="preserve"> yang keduanya berfungsi menampilkan data kepada pengguna melalui antarmuka </w:t>
+      </w:r>
+      <w:r>
+        <w:rPr>
+          <w:i/>
+        </w:rPr>
+        <w:t>web</w:t>
+      </w:r>
+      <w:r>
+        <w:t xml:space="preserve"> yang telah di implementasikan. Fungsi yang akan di uji adalah pendaftaran pengguna, karena perangkat lunak yang di bangun harus memenuhi kriteria, yaitu bersifat </w:t>
+      </w:r>
+      <w:r>
+        <w:rPr>
+          <w:i/>
+        </w:rPr>
+        <w:t>multi-tenant</w:t>
+      </w:r>
+      <w:r>
+        <w:t>.</w:t>
+      </w:r>
+    </w:p>
+    <w:p/>
+    <w:p>
+      <w:pPr>
+        <w:pStyle w:val="Caption"/>
+        <w:keepNext/>
+      </w:pPr>
+      <w:r>
+        <w:t>Tabel 5.</w:t>
+      </w:r>
+      <w:r>
+        <w:fldChar w:fldCharType="begin"/>
+      </w:r>
+      <w:r>
+        <w:instrText xml:space="preserve"> SEQ Tabel_5. \* ARABIC </w:instrText>
+      </w:r>
+      <w:r>
+        <w:fldChar w:fldCharType="separate"/>
+      </w:r>
+      <w:r>
+        <w:rPr>
+          <w:noProof/>
+        </w:rPr>
+        <w:t>8</w:t>
+      </w:r>
+      <w:r>
+        <w:fldChar w:fldCharType="end"/>
+      </w:r>
+      <w:r>
+        <w:t xml:space="preserve"> Prosedur uji coba </w:t>
+      </w:r>
+      <w:r>
+        <w:t>pendaftaran pengguna baru</w:t>
+      </w:r>
+      <w:bookmarkStart w:id="34" w:name="_GoBack"/>
+      <w:bookmarkEnd w:id="34"/>
+    </w:p>
+    <w:tbl>
+      <w:tblPr>
+        <w:tblStyle w:val="TableGrid"/>
+        <w:tblW w:w="0" w:type="auto"/>
+        <w:tblLook w:val="04A0" w:firstRow="1" w:lastRow="0" w:firstColumn="1" w:lastColumn="0" w:noHBand="0" w:noVBand="1"/>
+      </w:tblPr>
+      <w:tblGrid>
+        <w:gridCol w:w="1503"/>
+        <w:gridCol w:w="4276"/>
+      </w:tblGrid>
+      <w:tr>
+        <w:tc>
+          <w:tcPr>
+            <w:tcW w:w="1503" w:type="dxa"/>
+          </w:tcPr>
+          <w:p>
+            <w:pPr>
+              <w:rPr>
+                <w:b/>
+              </w:rPr>
+            </w:pPr>
+            <w:r>
+              <w:rPr>
+                <w:b/>
+              </w:rPr>
+              <w:t>ID</w:t>
+            </w:r>
+          </w:p>
+        </w:tc>
+        <w:tc>
+          <w:tcPr>
+            <w:tcW w:w="4276" w:type="dxa"/>
+          </w:tcPr>
+          <w:p>
+            <w:pPr>
+              <w:rPr>
+                <w:b/>
+              </w:rPr>
+            </w:pPr>
+            <w:r>
+              <w:rPr>
+                <w:b/>
+              </w:rPr>
+              <w:t>UJ-08</w:t>
+            </w:r>
+          </w:p>
+        </w:tc>
+      </w:tr>
+      <w:tr>
+        <w:tc>
+          <w:tcPr>
+            <w:tcW w:w="1503" w:type="dxa"/>
+          </w:tcPr>
+          <w:p>
+            <w:r>
+              <w:t>Nama</w:t>
+            </w:r>
+          </w:p>
+        </w:tc>
+        <w:tc>
+          <w:tcPr>
+            <w:tcW w:w="4276" w:type="dxa"/>
+          </w:tcPr>
+          <w:p>
+            <w:r>
+              <w:t>Uji Coba fungsi</w:t>
+            </w:r>
+            <w:r>
+              <w:t>onalitas pendaftaran</w:t>
+            </w:r>
+          </w:p>
+        </w:tc>
+      </w:tr>
+      <w:tr>
+        <w:tc>
+          <w:tcPr>
+            <w:tcW w:w="1503" w:type="dxa"/>
+          </w:tcPr>
+          <w:p>
+            <w:r>
+              <w:t>Tujuan Uji Coba</w:t>
+            </w:r>
+          </w:p>
+        </w:tc>
+        <w:tc>
+          <w:tcPr>
+            <w:tcW w:w="4276" w:type="dxa"/>
+          </w:tcPr>
+          <w:p>
+            <w:r>
+              <w:t xml:space="preserve">Menguji fungsionalitas </w:t>
+            </w:r>
+            <w:r>
+              <w:rPr>
+                <w:i/>
+              </w:rPr>
+              <w:t xml:space="preserve">multi-tenancy </w:t>
+            </w:r>
+            <w:r>
+              <w:t>dari perangkat lunak.</w:t>
+            </w:r>
+          </w:p>
+        </w:tc>
+      </w:tr>
+      <w:tr>
+        <w:tc>
+          <w:tcPr>
+            <w:tcW w:w="1503" w:type="dxa"/>
+          </w:tcPr>
+          <w:p>
+            <w:r>
+              <w:t>Kondisi Awal</w:t>
+            </w:r>
+          </w:p>
+        </w:tc>
+        <w:tc>
+          <w:tcPr>
+            <w:tcW w:w="4276" w:type="dxa"/>
+          </w:tcPr>
+          <w:p>
+            <w:r>
+              <w:t>Perangkat lunak dijalankan</w:t>
+            </w:r>
+          </w:p>
+        </w:tc>
+      </w:tr>
+      <w:tr>
+        <w:tc>
+          <w:tcPr>
+            <w:tcW w:w="1503" w:type="dxa"/>
+          </w:tcPr>
+          <w:p>
+            <w:r>
+              <w:t>Skenario</w:t>
+            </w:r>
+          </w:p>
+        </w:tc>
+        <w:tc>
+          <w:tcPr>
+            <w:tcW w:w="4276" w:type="dxa"/>
+          </w:tcPr>
+          <w:p>
+            <w:r>
+              <w:t xml:space="preserve">Perangkat lunak dijalankan, kemudian di akses menggunakan </w:t>
+            </w:r>
+            <w:r>
+              <w:rPr>
+                <w:i/>
+              </w:rPr>
+              <w:t>web browser</w:t>
+            </w:r>
+            <w:r>
+              <w:t xml:space="preserve"> Google Chrome.</w:t>
+            </w:r>
+          </w:p>
+        </w:tc>
+      </w:tr>
+      <w:tr>
+        <w:tc>
+          <w:tcPr>
+            <w:tcW w:w="1503" w:type="dxa"/>
+          </w:tcPr>
+          <w:p>
+            <w:r>
+              <w:t>Masukan</w:t>
+            </w:r>
+          </w:p>
+        </w:tc>
+        <w:tc>
+          <w:tcPr>
+            <w:tcW w:w="4276" w:type="dxa"/>
+          </w:tcPr>
+          <w:p>
+            <w:r>
+              <w:t>Data pengguna baru</w:t>
+            </w:r>
+          </w:p>
+        </w:tc>
+      </w:tr>
+      <w:tr>
+        <w:tc>
+          <w:tcPr>
+            <w:tcW w:w="1503" w:type="dxa"/>
+          </w:tcPr>
+          <w:p>
+            <w:r>
+              <w:t>Keluaran</w:t>
+            </w:r>
+          </w:p>
+        </w:tc>
+        <w:tc>
+          <w:tcPr>
+            <w:tcW w:w="4276" w:type="dxa"/>
+          </w:tcPr>
+          <w:p>
+            <w:r>
+              <w:t>Pengguna baru terdaftar pada sistem</w:t>
+            </w:r>
+          </w:p>
+        </w:tc>
+      </w:tr>
+      <w:tr>
+        <w:tc>
+          <w:tcPr>
+            <w:tcW w:w="1503" w:type="dxa"/>
+          </w:tcPr>
+          <w:p>
+            <w:r>
+              <w:t>Hasil Uji Coba</w:t>
+            </w:r>
+          </w:p>
+        </w:tc>
+        <w:tc>
+          <w:tcPr>
+            <w:tcW w:w="4276" w:type="dxa"/>
+          </w:tcPr>
+          <w:p>
+            <w:r>
+              <w:t xml:space="preserve">Berhasil </w:t>
+            </w:r>
+            <w:r>
+              <w:t>mendaftarkan pengguna baru.</w:t>
+            </w:r>
+          </w:p>
+        </w:tc>
+      </w:tr>
+    </w:tbl>
+    <w:p/>
+    <w:p/>
     <w:sectPr>
       <w:pgSz w:w="8392" w:h="11907" w:code="11"/>
       <w:pgMar w:top="1412" w:right="1191" w:bottom="1412" w:left="1412" w:header="709" w:footer="709" w:gutter="0"/>
@@ -44360,7 +45401,7 @@
 </file>
 
 <file path=customXml/itemProps1.xml><?xml version="1.0" encoding="utf-8"?>
-<ds:datastoreItem xmlns:ds="http://schemas.openxmlformats.org/officeDocument/2006/customXml" ds:itemID="{D31DAFB9-89F9-461D-82F4-BEC4FA08C701}">
+<ds:datastoreItem xmlns:ds="http://schemas.openxmlformats.org/officeDocument/2006/customXml" ds:itemID="{75588419-6D28-47A8-89BF-8AC555CF847C}">
   <ds:schemaRefs>
     <ds:schemaRef ds:uri="http://schemas.openxmlformats.org/officeDocument/2006/bibliography"/>
   </ds:schemaRefs>

</xml_diff>

<commit_message>
FIXed the fuckups that happenedto the book, thank god
</commit_message>
<xml_diff>
--- a/book/New_5112100145_BukuTA.docx
+++ b/book/New_5112100145_BukuTA.docx
@@ -3776,6 +3776,16 @@
           <w:docGrid w:linePitch="360"/>
         </w:sectPr>
       </w:pPr>
+    </w:p>
+    <w:p>
+      <w:pPr>
+        <w:suppressAutoHyphens/>
+        <w:jc w:val="center"/>
+        <w:rPr>
+          <w:b/>
+          <w:color w:val="000000"/>
+        </w:rPr>
+      </w:pPr>
       <w:r>
         <w:rPr>
           <w:b/>
@@ -3783,15 +3793,6 @@
           <w:noProof/>
           <w:lang w:val="id-ID"/>
         </w:rPr>
-        <w:br w:type="page"/>
-      </w:r>
-      <w:r>
-        <w:rPr>
-          <w:b/>
-          <w:i/>
-          <w:sz w:val="24"/>
-          <w:szCs w:val="24"/>
-        </w:rPr>
         <w:lastRenderedPageBreak/>
         <w:t>[Halaman ini sengaja dikosongkan]</w:t>
       </w:r>
@@ -3801,12 +3802,17 @@
         <w:spacing w:after="160" w:line="259" w:lineRule="auto"/>
         <w:jc w:val="left"/>
         <w:rPr>
-          <w:i/>
-          <w:noProof/>
-          <w:sz w:val="24"/>
-          <w:lang w:val="id-ID"/>
-        </w:rPr>
-      </w:pPr>
+          <w:b/>
+          <w:color w:val="000000"/>
+        </w:rPr>
+      </w:pPr>
+      <w:r>
+        <w:rPr>
+          <w:b/>
+          <w:color w:val="000000"/>
+        </w:rPr>
+        <w:br w:type="page"/>
+      </w:r>
     </w:p>
     <w:p>
       <w:pPr>
@@ -3823,6 +3829,7 @@
           <w:b/>
           <w:color w:val="000000"/>
         </w:rPr>
+        <w:lastRenderedPageBreak/>
         <w:t>RANCANG BANGUN SISTEM VIRTUALISASI SENSOR UNTUK MANAJEMEN SENSOR TERSEBAR BERBASIS KOMPUTASI AWAN</w:t>
       </w:r>
     </w:p>
@@ -3856,9 +3863,9 @@
         <w:tblLook w:val="04A0" w:firstRow="1" w:lastRow="0" w:firstColumn="1" w:lastColumn="0" w:noHBand="0" w:noVBand="1"/>
       </w:tblPr>
       <w:tblGrid>
-        <w:gridCol w:w="2198"/>
-        <w:gridCol w:w="147"/>
-        <w:gridCol w:w="3498"/>
+        <w:gridCol w:w="2180"/>
+        <w:gridCol w:w="146"/>
+        <w:gridCol w:w="3463"/>
       </w:tblGrid>
       <w:tr>
         <w:tc>
@@ -4378,7 +4385,7 @@
           <w:lang w:val="id-ID" w:eastAsia="en-US"/>
         </w:rPr>
         <w:tab/>
-        <w:t xml:space="preserve">Komputasi awan memungkinkan penyediaan layanan yang bisa di akses darimana saja dan kapan saja selama memiliki akses </w:t>
+        <w:t xml:space="preserve">Komputasi awan memungkinkan penyediaan layanan yang bisa di akses darimana saja dan kapan saja selama memiliki akses internet. Dengan memanfaatkan infrastruktur komputasi awan yang ada, layanan dapat disediakan dengan availability </w:t>
       </w:r>
       <w:r>
         <w:rPr>
@@ -4386,7 +4393,7 @@
           <w:lang w:val="id-ID" w:eastAsia="en-US"/>
         </w:rPr>
         <w:lastRenderedPageBreak/>
-        <w:t>internet. Dengan memanfaatkan infrastruktur komputasi awan yang ada, layanan dapat disediakan dengan availability yang tinggi, dan dapat mengakomodasi bertumbuhnya jumlah pengguna dengan cara menambahkan sumber daya komputasi sesuai dengan kebutuhan.</w:t>
+        <w:t>yang tinggi, dan dapat mengakomodasi bertumbuhnya jumlah pengguna dengan cara menambahkan sumber daya komputasi sesuai dengan kebutuhan.</w:t>
       </w:r>
     </w:p>
     <w:p>
@@ -5016,24 +5023,32 @@
           <w:lang w:val="id-ID" w:eastAsia="en-US"/>
         </w:rPr>
         <w:tab/>
-        <w:t>With this distributed sensor management service, users can register, manage, monitor, and analyze their sensor's data from anywhere and anytime, as long as the user have an internet connection.</w:t>
-      </w:r>
-    </w:p>
-    <w:p>
-      <w:pPr>
+        <w:t xml:space="preserve">With this distributed sensor management service, users can register, manage, monitor, and analyze their sensor's data </w:t>
+      </w:r>
+      <w:r>
         <w:rPr>
           <w:i/>
           <w:noProof/>
           <w:lang w:val="id-ID" w:eastAsia="en-US"/>
         </w:rPr>
-      </w:pPr>
-      <w:r>
+        <w:lastRenderedPageBreak/>
+        <w:t>from anywhere and anytime, as long as the user have an internet connection.</w:t>
+      </w:r>
+    </w:p>
+    <w:p>
+      <w:pPr>
         <w:rPr>
           <w:i/>
           <w:noProof/>
           <w:lang w:val="id-ID" w:eastAsia="en-US"/>
         </w:rPr>
-        <w:lastRenderedPageBreak/>
+      </w:pPr>
+      <w:r>
+        <w:rPr>
+          <w:i/>
+          <w:noProof/>
+          <w:lang w:val="id-ID" w:eastAsia="en-US"/>
+        </w:rPr>
         <w:tab/>
         <w:t>Sensor reading from the registered sensor will be packed as JSON and sent into the server by HTTP POST method. Then the server will store the data in a database. Sensor's data in the database will be displayed to users via a web application. With this web application, the user can monitor and analyze their sensor data.</w:t>
       </w:r>
@@ -5132,10 +5147,10 @@
           <w:lang w:val="id-ID" w:eastAsia="id-ID"/>
         </w:rPr>
         <w:drawing>
-          <wp:inline distT="0" distB="0" distL="0" distR="0" wp14:anchorId="3CBC6149" wp14:editId="21ED081C">
+          <wp:inline distT="0" distB="0" distL="0" distR="0" wp14:anchorId="70414A00" wp14:editId="13C0DA0A">
             <wp:extent cx="1674495" cy="344170"/>
             <wp:effectExtent l="19050" t="0" r="1905" b="0"/>
-            <wp:docPr id="5" name="Picture 2"/>
+            <wp:docPr id="3" name="Picture 2"/>
             <wp:cNvGraphicFramePr>
               <a:graphicFrameLocks xmlns:a="http://schemas.openxmlformats.org/drawingml/2006/main" noChangeAspect="1"/>
             </wp:cNvGraphicFramePr>
@@ -5465,14 +5480,14 @@
         <w:rPr>
           <w:noProof/>
         </w:rPr>
-        <w:t xml:space="preserve">Teman – Teman Datangaja.com yang telah mengisi waktu-waktu penulis dengan tantangan, pengalaman, dan kesempatan </w:t>
+        <w:t xml:space="preserve">Teman – Teman Datangaja.com yang telah mengisi waktu-waktu penulis dengan tantangan, pengalaman, dan </w:t>
       </w:r>
       <w:r>
         <w:rPr>
           <w:noProof/>
         </w:rPr>
         <w:lastRenderedPageBreak/>
-        <w:t xml:space="preserve">bergabung dan merasakan atmosfir menantang dalam sebuah </w:t>
+        <w:t xml:space="preserve">kesempatan bergabung dan merasakan atmosfir menantang dalam sebuah </w:t>
       </w:r>
       <w:r>
         <w:rPr>
@@ -5676,7 +5691,7 @@
             <w:noProof/>
             <w:webHidden/>
           </w:rPr>
-          <w:t>xxv</w:t>
+          <w:t>vi</w:t>
         </w:r>
         <w:r>
           <w:rPr>
@@ -5747,7 +5762,7 @@
             <w:noProof/>
             <w:webHidden/>
           </w:rPr>
-          <w:t>xx</w:t>
+          <w:t>2</w:t>
         </w:r>
         <w:r>
           <w:rPr>
@@ -5818,7 +5833,7 @@
             <w:noProof/>
             <w:webHidden/>
           </w:rPr>
-          <w:t>xxii</w:t>
+          <w:t>4</w:t>
         </w:r>
         <w:r>
           <w:rPr>
@@ -5887,7 +5902,7 @@
             <w:noProof/>
             <w:webHidden/>
           </w:rPr>
-          <w:t>xxiv</w:t>
+          <w:t>6</w:t>
         </w:r>
         <w:r>
           <w:rPr>
@@ -5957,7 +5972,7 @@
             <w:noProof/>
             <w:webHidden/>
           </w:rPr>
-          <w:t>xxvi</w:t>
+          <w:t>8</w:t>
         </w:r>
         <w:r>
           <w:rPr>
@@ -6026,7 +6041,7 @@
             <w:noProof/>
             <w:webHidden/>
           </w:rPr>
-          <w:t>30</w:t>
+          <w:t>12</w:t>
         </w:r>
         <w:r>
           <w:rPr>
@@ -6096,7 +6111,7 @@
             <w:noProof/>
             <w:webHidden/>
           </w:rPr>
-          <w:t>32</w:t>
+          <w:t>14</w:t>
         </w:r>
         <w:r>
           <w:rPr>
@@ -6166,7 +6181,7 @@
             <w:noProof/>
             <w:webHidden/>
           </w:rPr>
-          <w:t>34</w:t>
+          <w:t>16</w:t>
         </w:r>
         <w:r>
           <w:rPr>
@@ -6250,7 +6265,7 @@
             <w:noProof/>
             <w:webHidden/>
           </w:rPr>
-          <w:t>34</w:t>
+          <w:t>16</w:t>
         </w:r>
         <w:r>
           <w:rPr>
@@ -6334,7 +6349,7 @@
             <w:noProof/>
             <w:webHidden/>
           </w:rPr>
-          <w:t>36</w:t>
+          <w:t>2</w:t>
         </w:r>
         <w:r>
           <w:rPr>
@@ -6418,7 +6433,7 @@
             <w:noProof/>
             <w:webHidden/>
           </w:rPr>
-          <w:t>36</w:t>
+          <w:t>2</w:t>
         </w:r>
         <w:r>
           <w:rPr>
@@ -6502,7 +6517,7 @@
             <w:noProof/>
             <w:webHidden/>
           </w:rPr>
-          <w:t>37</w:t>
+          <w:t>3</w:t>
         </w:r>
         <w:r>
           <w:rPr>
@@ -6586,7 +6601,7 @@
             <w:noProof/>
             <w:webHidden/>
           </w:rPr>
-          <w:t>37</w:t>
+          <w:t>3</w:t>
         </w:r>
         <w:r>
           <w:rPr>
@@ -6670,7 +6685,7 @@
             <w:noProof/>
             <w:webHidden/>
           </w:rPr>
-          <w:t>37</w:t>
+          <w:t>3</w:t>
         </w:r>
         <w:r>
           <w:rPr>
@@ -6754,7 +6769,7 @@
             <w:noProof/>
             <w:webHidden/>
           </w:rPr>
-          <w:t>39</w:t>
+          <w:t>5</w:t>
         </w:r>
         <w:r>
           <w:rPr>
@@ -6824,7 +6839,7 @@
             <w:noProof/>
             <w:webHidden/>
           </w:rPr>
-          <w:t>42</w:t>
+          <w:t>7</w:t>
         </w:r>
         <w:r>
           <w:rPr>
@@ -6908,7 +6923,7 @@
             <w:noProof/>
             <w:webHidden/>
           </w:rPr>
-          <w:t>42</w:t>
+          <w:t>8</w:t>
         </w:r>
         <w:r>
           <w:rPr>
@@ -6992,7 +7007,7 @@
             <w:noProof/>
             <w:webHidden/>
           </w:rPr>
-          <w:t>43</w:t>
+          <w:t>9</w:t>
         </w:r>
         <w:r>
           <w:rPr>
@@ -7076,7 +7091,7 @@
             <w:noProof/>
             <w:webHidden/>
           </w:rPr>
-          <w:t>46</w:t>
+          <w:t>12</w:t>
         </w:r>
         <w:r>
           <w:rPr>
@@ -7147,20 +7162,16 @@
             <w:noProof/>
             <w:webHidden/>
           </w:rPr>
-        </w:r>
-        <w:r>
-          <w:rPr>
+          <w:fldChar w:fldCharType="separate"/>
+        </w:r>
+        <w:r>
+          <w:rPr>
+            <w:b/>
+            <w:bCs/>
             <w:noProof/>
             <w:webHidden/>
           </w:rPr>
-          <w:fldChar w:fldCharType="separate"/>
-        </w:r>
-        <w:r>
-          <w:rPr>
-            <w:noProof/>
-            <w:webHidden/>
-          </w:rPr>
-          <w:t>46</w:t>
+          <w:t>Error! Bookmark not defined.</w:t>
         </w:r>
         <w:r>
           <w:rPr>
@@ -7244,7 +7255,7 @@
             <w:noProof/>
             <w:webHidden/>
           </w:rPr>
-          <w:t>47</w:t>
+          <w:t>13</w:t>
         </w:r>
         <w:r>
           <w:rPr>
@@ -7328,7 +7339,7 @@
             <w:noProof/>
             <w:webHidden/>
           </w:rPr>
-          <w:t>48</w:t>
+          <w:t>14</w:t>
         </w:r>
         <w:r>
           <w:rPr>
@@ -7412,7 +7423,7 @@
             <w:noProof/>
             <w:webHidden/>
           </w:rPr>
-          <w:t>49</w:t>
+          <w:t>15</w:t>
         </w:r>
         <w:r>
           <w:rPr>
@@ -7496,7 +7507,7 @@
             <w:noProof/>
             <w:webHidden/>
           </w:rPr>
-          <w:t>50</w:t>
+          <w:t>16</w:t>
         </w:r>
         <w:r>
           <w:rPr>
@@ -7580,7 +7591,7 @@
             <w:noProof/>
             <w:webHidden/>
           </w:rPr>
-          <w:t>50</w:t>
+          <w:t>16</w:t>
         </w:r>
         <w:r>
           <w:rPr>
@@ -7649,7 +7660,7 @@
             <w:noProof/>
             <w:webHidden/>
           </w:rPr>
-          <w:t>52</w:t>
+          <w:t>18</w:t>
         </w:r>
         <w:r>
           <w:rPr>
@@ -7733,7 +7744,7 @@
             <w:noProof/>
             <w:webHidden/>
           </w:rPr>
-          <w:t>52</w:t>
+          <w:t>18</w:t>
         </w:r>
         <w:r>
           <w:rPr>
@@ -7817,7 +7828,7 @@
             <w:noProof/>
             <w:webHidden/>
           </w:rPr>
-          <w:t>53</w:t>
+          <w:t>19</w:t>
         </w:r>
         <w:r>
           <w:rPr>
@@ -7901,7 +7912,7 @@
             <w:noProof/>
             <w:webHidden/>
           </w:rPr>
-          <w:t>55</w:t>
+          <w:t>21</w:t>
         </w:r>
         <w:r>
           <w:rPr>
@@ -7985,7 +7996,7 @@
             <w:noProof/>
             <w:webHidden/>
           </w:rPr>
-          <w:t>57</w:t>
+          <w:t>23</w:t>
         </w:r>
         <w:r>
           <w:rPr>
@@ -8069,7 +8080,7 @@
             <w:noProof/>
             <w:webHidden/>
           </w:rPr>
-          <w:t>59</w:t>
+          <w:t>25</w:t>
         </w:r>
         <w:r>
           <w:rPr>
@@ -8153,7 +8164,7 @@
             <w:noProof/>
             <w:webHidden/>
           </w:rPr>
-          <w:t>59</w:t>
+          <w:t>25</w:t>
         </w:r>
         <w:r>
           <w:rPr>
@@ -8246,7 +8257,7 @@
             <w:noProof/>
             <w:webHidden/>
           </w:rPr>
-          <w:t>60</w:t>
+          <w:t>26</w:t>
         </w:r>
         <w:r>
           <w:rPr>
@@ -8339,7 +8350,7 @@
             <w:noProof/>
             <w:webHidden/>
           </w:rPr>
-          <w:t>60</w:t>
+          <w:t>26</w:t>
         </w:r>
         <w:r>
           <w:rPr>
@@ -8432,7 +8443,7 @@
             <w:noProof/>
             <w:webHidden/>
           </w:rPr>
-          <w:t>61</w:t>
+          <w:t>27</w:t>
         </w:r>
         <w:r>
           <w:rPr>
@@ -8525,7 +8536,7 @@
             <w:noProof/>
             <w:webHidden/>
           </w:rPr>
-          <w:t>62</w:t>
+          <w:t>28</w:t>
         </w:r>
         <w:r>
           <w:rPr>
@@ -8618,7 +8629,7 @@
             <w:noProof/>
             <w:webHidden/>
           </w:rPr>
-          <w:t>62</w:t>
+          <w:t>28</w:t>
         </w:r>
         <w:r>
           <w:rPr>
@@ -8711,7 +8722,7 @@
             <w:noProof/>
             <w:webHidden/>
           </w:rPr>
-          <w:t>63</w:t>
+          <w:t>29</w:t>
         </w:r>
         <w:r>
           <w:rPr>
@@ -8795,7 +8806,7 @@
             <w:noProof/>
             <w:webHidden/>
           </w:rPr>
-          <w:t>63</w:t>
+          <w:t>29</w:t>
         </w:r>
         <w:r>
           <w:rPr>
@@ -8864,7 +8875,7 @@
             <w:noProof/>
             <w:webHidden/>
           </w:rPr>
-          <w:t>72</w:t>
+          <w:t>36</w:t>
         </w:r>
         <w:r>
           <w:rPr>
@@ -8948,7 +8959,7 @@
             <w:noProof/>
             <w:webHidden/>
           </w:rPr>
-          <w:t>72</w:t>
+          <w:t>36</w:t>
         </w:r>
         <w:r>
           <w:rPr>
@@ -9032,7 +9043,7 @@
             <w:noProof/>
             <w:webHidden/>
           </w:rPr>
-          <w:t>72</w:t>
+          <w:t>36</w:t>
         </w:r>
         <w:r>
           <w:rPr>
@@ -9116,7 +9127,7 @@
             <w:noProof/>
             <w:webHidden/>
           </w:rPr>
-          <w:t>72</w:t>
+          <w:t>36</w:t>
         </w:r>
         <w:r>
           <w:rPr>
@@ -9200,7 +9211,7 @@
             <w:noProof/>
             <w:webHidden/>
           </w:rPr>
-          <w:t>73</w:t>
+          <w:t>37</w:t>
         </w:r>
         <w:r>
           <w:rPr>
@@ -9293,7 +9304,7 @@
             <w:noProof/>
             <w:webHidden/>
           </w:rPr>
-          <w:t>73</w:t>
+          <w:t>37</w:t>
         </w:r>
         <w:r>
           <w:rPr>
@@ -9386,7 +9397,7 @@
             <w:noProof/>
             <w:webHidden/>
           </w:rPr>
-          <w:t>76</w:t>
+          <w:t>40</w:t>
         </w:r>
         <w:r>
           <w:rPr>
@@ -9479,7 +9490,7 @@
             <w:noProof/>
             <w:webHidden/>
           </w:rPr>
-          <w:t>82</w:t>
+          <w:t>46</w:t>
         </w:r>
         <w:r>
           <w:rPr>
@@ -9563,7 +9574,7 @@
             <w:noProof/>
             <w:webHidden/>
           </w:rPr>
-          <w:t>83</w:t>
+          <w:t>47</w:t>
         </w:r>
         <w:r>
           <w:rPr>
@@ -9673,7 +9684,7 @@
             <w:noProof/>
             <w:webHidden/>
           </w:rPr>
-          <w:t>83</w:t>
+          <w:t>47</w:t>
         </w:r>
         <w:r>
           <w:rPr>
@@ -9783,7 +9794,7 @@
             <w:noProof/>
             <w:webHidden/>
           </w:rPr>
-          <w:t>86</w:t>
+          <w:t>50</w:t>
         </w:r>
         <w:r>
           <w:rPr>
@@ -9867,7 +9878,7 @@
             <w:noProof/>
             <w:webHidden/>
           </w:rPr>
-          <w:t>88</w:t>
+          <w:t>52</w:t>
         </w:r>
         <w:r>
           <w:rPr>
@@ -9954,7 +9965,7 @@
             <w:noProof/>
             <w:webHidden/>
           </w:rPr>
-          <w:t>96</w:t>
+          <w:t>59</w:t>
         </w:r>
         <w:r>
           <w:rPr>
@@ -10038,7 +10049,7 @@
             <w:noProof/>
             <w:webHidden/>
           </w:rPr>
-          <w:t>96</w:t>
+          <w:t>60</w:t>
         </w:r>
         <w:r>
           <w:rPr>
@@ -10122,7 +10133,7 @@
             <w:noProof/>
             <w:webHidden/>
           </w:rPr>
-          <w:t>98</w:t>
+          <w:t>62</w:t>
         </w:r>
         <w:r>
           <w:rPr>
@@ -10206,7 +10217,7 @@
             <w:noProof/>
             <w:webHidden/>
           </w:rPr>
-          <w:t>98</w:t>
+          <w:t>62</w:t>
         </w:r>
         <w:r>
           <w:rPr>
@@ -10290,7 +10301,7 @@
             <w:noProof/>
             <w:webHidden/>
           </w:rPr>
-          <w:t>114</w:t>
+          <w:t>78</w:t>
         </w:r>
         <w:r>
           <w:rPr>
@@ -10374,7 +10385,7 @@
             <w:noProof/>
             <w:webHidden/>
           </w:rPr>
-          <w:t>117</w:t>
+          <w:t>81</w:t>
         </w:r>
         <w:r>
           <w:rPr>
@@ -10467,7 +10478,7 @@
             <w:noProof/>
             <w:webHidden/>
           </w:rPr>
-          <w:t>117</w:t>
+          <w:t>81</w:t>
         </w:r>
         <w:r>
           <w:rPr>
@@ -10551,7 +10562,7 @@
             <w:noProof/>
             <w:webHidden/>
           </w:rPr>
-          <w:t>119</w:t>
+          <w:t>83</w:t>
         </w:r>
         <w:r>
           <w:rPr>
@@ -10635,7 +10646,7 @@
             <w:noProof/>
             <w:webHidden/>
           </w:rPr>
-          <w:t>121</w:t>
+          <w:t>85</w:t>
         </w:r>
         <w:r>
           <w:rPr>
@@ -10730,7 +10741,7 @@
             <w:noProof/>
             <w:webHidden/>
           </w:rPr>
-          <w:t>125</w:t>
+          <w:t>89</w:t>
         </w:r>
         <w:r>
           <w:rPr>
@@ -10816,7 +10827,7 @@
             <w:noProof/>
             <w:webHidden/>
           </w:rPr>
-          <w:t>125</w:t>
+          <w:t>90</w:t>
         </w:r>
         <w:r>
           <w:rPr>
@@ -10900,7 +10911,7 @@
             <w:noProof/>
             <w:webHidden/>
           </w:rPr>
-          <w:t>126</w:t>
+          <w:t>91</w:t>
         </w:r>
         <w:r>
           <w:rPr>
@@ -10969,7 +10980,7 @@
             <w:noProof/>
             <w:webHidden/>
           </w:rPr>
-          <w:t>127</w:t>
+          <w:t>92</w:t>
         </w:r>
         <w:r>
           <w:rPr>
@@ -11005,14 +11016,6 @@
           <w:sz w:val="24"/>
           <w:szCs w:val="24"/>
         </w:rPr>
-        <w:sectPr>
-          <w:pgSz w:w="8392" w:h="11907" w:code="11"/>
-          <w:pgMar w:top="1411" w:right="1138" w:bottom="1411" w:left="1411" w:header="720" w:footer="720" w:gutter="0"/>
-          <w:pgNumType w:fmt="lowerRoman"/>
-          <w:cols w:space="720"/>
-          <w:titlePg/>
-          <w:docGrid w:linePitch="360"/>
-        </w:sectPr>
       </w:pPr>
       <w:r>
         <w:rPr>
@@ -11027,6 +11030,27 @@
     </w:p>
     <w:p>
       <w:pPr>
+        <w:spacing w:after="160" w:line="259" w:lineRule="auto"/>
+        <w:jc w:val="left"/>
+        <w:rPr>
+          <w:b/>
+          <w:i/>
+          <w:sz w:val="24"/>
+          <w:szCs w:val="24"/>
+        </w:rPr>
+      </w:pPr>
+      <w:r>
+        <w:rPr>
+          <w:b/>
+          <w:i/>
+          <w:sz w:val="24"/>
+          <w:szCs w:val="24"/>
+        </w:rPr>
+        <w:br w:type="page"/>
+      </w:r>
+    </w:p>
+    <w:p>
+      <w:pPr>
         <w:pStyle w:val="Heading1"/>
         <w:rPr>
           <w:noProof/>
@@ -11194,7 +11218,6 @@
         <w:rPr>
           <w:b/>
           <w:i/>
-          <w:sz w:val="24"/>
           <w:szCs w:val="24"/>
         </w:rPr>
       </w:pPr>
@@ -11202,7 +11225,6 @@
         <w:rPr>
           <w:b/>
           <w:i/>
-          <w:sz w:val="24"/>
           <w:szCs w:val="24"/>
         </w:rPr>
         <w:lastRenderedPageBreak/>
@@ -11275,16 +11297,12 @@
         <w:rPr>
           <w:b/>
           <w:i/>
-          <w:sz w:val="24"/>
-          <w:szCs w:val="24"/>
         </w:rPr>
       </w:pPr>
       <w:r>
         <w:rPr>
           <w:b/>
           <w:i/>
-          <w:sz w:val="24"/>
-          <w:szCs w:val="24"/>
         </w:rPr>
         <w:lastRenderedPageBreak/>
         <w:t>[Halaman ini sengaja dikosongkan]</w:t>
@@ -11292,23 +11310,8 @@
     </w:p>
     <w:p>
       <w:pPr>
-        <w:spacing w:after="200" w:line="276" w:lineRule="auto"/>
-        <w:jc w:val="center"/>
-      </w:pPr>
-    </w:p>
-    <w:p>
-      <w:pPr>
         <w:spacing w:after="160" w:line="259" w:lineRule="auto"/>
         <w:jc w:val="left"/>
-        <w:sectPr>
-          <w:headerReference w:type="default" r:id="rId12"/>
-          <w:footerReference w:type="default" r:id="rId13"/>
-          <w:pgSz w:w="8392" w:h="11907" w:code="11"/>
-          <w:pgMar w:top="1412" w:right="1191" w:bottom="1412" w:left="1412" w:header="709" w:footer="709" w:gutter="0"/>
-          <w:pgNumType w:fmt="lowerRoman"/>
-          <w:cols w:space="708"/>
-          <w:docGrid w:linePitch="360"/>
-        </w:sectPr>
       </w:pPr>
       <w:r>
         <w:br w:type="page"/>
@@ -11553,8 +11556,8 @@
           <w:szCs w:val="24"/>
         </w:rPr>
         <w:sectPr>
-          <w:headerReference w:type="default" r:id="rId14"/>
-          <w:footerReference w:type="default" r:id="rId15"/>
+          <w:headerReference w:type="default" r:id="rId12"/>
+          <w:footerReference w:type="default" r:id="rId13"/>
           <w:pgSz w:w="8392" w:h="11907" w:code="11"/>
           <w:pgMar w:top="1412" w:right="1191" w:bottom="1412" w:left="1412" w:header="709" w:footer="709" w:gutter="0"/>
           <w:pgNumType w:start="1"/>
@@ -12711,20 +12714,61 @@
     </w:p>
     <w:p>
       <w:pPr>
+        <w:jc w:val="center"/>
+        <w:rPr>
+          <w:noProof/>
+          <w:lang w:val="id-ID"/>
+        </w:rPr>
+      </w:pPr>
+      <w:bookmarkStart w:id="44" w:name="_Toc418441055"/>
+      <w:bookmarkStart w:id="45" w:name="_Toc422064236"/>
+      <w:bookmarkStart w:id="46" w:name="_Toc451337878"/>
+      <w:bookmarkStart w:id="47" w:name="_Toc452971608"/>
+      <w:r>
+        <w:rPr>
+          <w:b/>
+          <w:i/>
+          <w:noProof/>
+          <w:lang w:val="id-ID"/>
+        </w:rPr>
+        <w:lastRenderedPageBreak/>
+        <w:t>[Halaman ini sengaja dikosongkan]</w:t>
+      </w:r>
+    </w:p>
+    <w:p>
+      <w:pPr>
+        <w:spacing w:after="160" w:line="259" w:lineRule="auto"/>
+        <w:jc w:val="left"/>
+        <w:rPr>
+          <w:rFonts w:eastAsiaTheme="majorEastAsia" w:cstheme="majorBidi"/>
+          <w:b/>
+          <w:noProof/>
+          <w:sz w:val="24"/>
+          <w:szCs w:val="32"/>
+          <w:lang w:val="id-ID"/>
+        </w:rPr>
+      </w:pPr>
+      <w:r>
+        <w:rPr>
+          <w:noProof/>
+          <w:lang w:val="id-ID"/>
+        </w:rPr>
+        <w:br w:type="page"/>
+      </w:r>
+    </w:p>
+    <w:p>
+      <w:pPr>
         <w:pStyle w:val="Heading1"/>
         <w:numPr>
           <w:ilvl w:val="0"/>
           <w:numId w:val="42"/>
         </w:numPr>
+        <w:ind w:left="0" w:firstLine="0"/>
         <w:rPr>
           <w:noProof/>
           <w:lang w:val="id-ID"/>
         </w:rPr>
       </w:pPr>
-      <w:bookmarkStart w:id="44" w:name="_Toc418441055"/>
-      <w:bookmarkStart w:id="45" w:name="_Toc422064236"/>
-      <w:bookmarkStart w:id="46" w:name="_Toc451337878"/>
-      <w:bookmarkStart w:id="47" w:name="_Toc452971608"/>
       <w:r>
         <w:rPr>
           <w:noProof/>
@@ -12869,7 +12913,7 @@
         </w:rPr>
         <w:lastRenderedPageBreak/>
         <w:drawing>
-          <wp:inline distT="0" distB="0" distL="0" distR="0" wp14:anchorId="1D5CE4CE" wp14:editId="0FC26305">
+          <wp:inline distT="0" distB="0" distL="0" distR="0" wp14:anchorId="0287DCF7" wp14:editId="3134AE4C">
             <wp:extent cx="3863340" cy="2579370"/>
             <wp:effectExtent l="0" t="0" r="3810" b="0"/>
             <wp:docPr id="450899" name="Picture 450899" descr="https://www.arduino.cc/en/uploads/Main/ArdGen_UNO.jpg"/>
@@ -12886,7 +12930,7 @@
                     </pic:cNvPicPr>
                   </pic:nvPicPr>
                   <pic:blipFill>
-                    <a:blip r:embed="rId16">
+                    <a:blip r:embed="rId14">
                       <a:extLst>
                         <a:ext uri="{28A0092B-C50C-407E-A947-70E740481C1C}">
                           <a14:useLocalDpi xmlns:a14="http://schemas.microsoft.com/office/drawing/2010/main" val="0"/>
@@ -13463,7 +13507,7 @@
                     </pic:cNvPicPr>
                   </pic:nvPicPr>
                   <pic:blipFill>
-                    <a:blip r:embed="rId17" cstate="print">
+                    <a:blip r:embed="rId15" cstate="print">
                       <a:extLst>
                         <a:ext uri="{28A0092B-C50C-407E-A947-70E740481C1C}">
                           <a14:useLocalDpi xmlns:a14="http://schemas.microsoft.com/office/drawing/2010/main" val="0"/>
@@ -13622,7 +13666,7 @@
                     </pic:cNvPicPr>
                   </pic:nvPicPr>
                   <pic:blipFill>
-                    <a:blip r:embed="rId18" cstate="print">
+                    <a:blip r:embed="rId16" cstate="print">
                       <a:extLst>
                         <a:ext uri="{28A0092B-C50C-407E-A947-70E740481C1C}">
                           <a14:useLocalDpi xmlns:a14="http://schemas.microsoft.com/office/drawing/2010/main" val="0"/>
@@ -13829,7 +13873,7 @@
                     </pic:cNvPicPr>
                   </pic:nvPicPr>
                   <pic:blipFill>
-                    <a:blip r:embed="rId19">
+                    <a:blip r:embed="rId17">
                       <a:extLst>
                         <a:ext uri="{28A0092B-C50C-407E-A947-70E740481C1C}">
                           <a14:useLocalDpi xmlns:a14="http://schemas.microsoft.com/office/drawing/2010/main" val="0"/>
@@ -14018,7 +14062,7 @@
                     </pic:cNvPicPr>
                   </pic:nvPicPr>
                   <pic:blipFill>
-                    <a:blip r:embed="rId20">
+                    <a:blip r:embed="rId18">
                       <a:extLst>
                         <a:ext uri="{28A0092B-C50C-407E-A947-70E740481C1C}">
                           <a14:useLocalDpi xmlns:a14="http://schemas.microsoft.com/office/drawing/2010/main" val="0"/>
@@ -14182,7 +14226,7 @@
                     </pic:cNvPicPr>
                   </pic:nvPicPr>
                   <pic:blipFill>
-                    <a:blip r:embed="rId21">
+                    <a:blip r:embed="rId19">
                       <a:extLst>
                         <a:ext uri="{28A0092B-C50C-407E-A947-70E740481C1C}">
                           <a14:useLocalDpi xmlns:a14="http://schemas.microsoft.com/office/drawing/2010/main" val="0"/>
@@ -14781,7 +14825,7 @@
                     <pic:cNvPicPr preferRelativeResize="0"/>
                   </pic:nvPicPr>
                   <pic:blipFill>
-                    <a:blip r:embed="rId22">
+                    <a:blip r:embed="rId20">
                       <a:extLst>
                         <a:ext uri="{28A0092B-C50C-407E-A947-70E740481C1C}">
                           <a14:useLocalDpi xmlns:a14="http://schemas.microsoft.com/office/drawing/2010/main" val="0"/>
@@ -15151,7 +15195,7 @@
                     <pic:cNvPicPr preferRelativeResize="0"/>
                   </pic:nvPicPr>
                   <pic:blipFill>
-                    <a:blip r:embed="rId23">
+                    <a:blip r:embed="rId21">
                       <a:extLst>
                         <a:ext uri="{28A0092B-C50C-407E-A947-70E740481C1C}">
                           <a14:useLocalDpi xmlns:a14="http://schemas.microsoft.com/office/drawing/2010/main" val="0"/>
@@ -15358,7 +15402,7 @@
                     </pic:cNvPicPr>
                   </pic:nvPicPr>
                   <pic:blipFill>
-                    <a:blip r:embed="rId24">
+                    <a:blip r:embed="rId22">
                       <a:extLst>
                         <a:ext uri="{28A0092B-C50C-407E-A947-70E740481C1C}">
                           <a14:useLocalDpi xmlns:a14="http://schemas.microsoft.com/office/drawing/2010/main" val="0"/>
@@ -15695,7 +15739,7 @@
                     </pic:cNvPicPr>
                   </pic:nvPicPr>
                   <pic:blipFill>
-                    <a:blip r:embed="rId25">
+                    <a:blip r:embed="rId23">
                       <a:extLst>
                         <a:ext uri="{28A0092B-C50C-407E-A947-70E740481C1C}">
                           <a14:useLocalDpi xmlns:a14="http://schemas.microsoft.com/office/drawing/2010/main" val="0"/>
@@ -19606,7 +19650,7 @@
                     </pic:cNvPicPr>
                   </pic:nvPicPr>
                   <pic:blipFill>
-                    <a:blip r:embed="rId26">
+                    <a:blip r:embed="rId24">
                       <a:extLst>
                         <a:ext uri="{28A0092B-C50C-407E-A947-70E740481C1C}">
                           <a14:useLocalDpi xmlns:a14="http://schemas.microsoft.com/office/drawing/2010/main" val="0"/>
@@ -19726,7 +19770,7 @@
                     </pic:cNvPicPr>
                   </pic:nvPicPr>
                   <pic:blipFill>
-                    <a:blip r:embed="rId27">
+                    <a:blip r:embed="rId25">
                       <a:extLst>
                         <a:ext uri="{28A0092B-C50C-407E-A947-70E740481C1C}">
                           <a14:useLocalDpi xmlns:a14="http://schemas.microsoft.com/office/drawing/2010/main" val="0"/>
@@ -19886,7 +19930,7 @@
                     </pic:cNvPicPr>
                   </pic:nvPicPr>
                   <pic:blipFill>
-                    <a:blip r:embed="rId28">
+                    <a:blip r:embed="rId26">
                       <a:extLst>
                         <a:ext uri="{28A0092B-C50C-407E-A947-70E740481C1C}">
                           <a14:useLocalDpi xmlns:a14="http://schemas.microsoft.com/office/drawing/2010/main" val="0"/>
@@ -20011,7 +20055,7 @@
                     </pic:cNvPicPr>
                   </pic:nvPicPr>
                   <pic:blipFill>
-                    <a:blip r:embed="rId29">
+                    <a:blip r:embed="rId27">
                       <a:extLst>
                         <a:ext uri="{28A0092B-C50C-407E-A947-70E740481C1C}">
                           <a14:useLocalDpi xmlns:a14="http://schemas.microsoft.com/office/drawing/2010/main" val="0"/>
@@ -20136,7 +20180,7 @@
                     </pic:cNvPicPr>
                   </pic:nvPicPr>
                   <pic:blipFill>
-                    <a:blip r:embed="rId30">
+                    <a:blip r:embed="rId28">
                       <a:extLst>
                         <a:ext uri="{28A0092B-C50C-407E-A947-70E740481C1C}">
                           <a14:useLocalDpi xmlns:a14="http://schemas.microsoft.com/office/drawing/2010/main" val="0"/>
@@ -20268,8 +20312,8 @@
         <w:lastRenderedPageBreak/>
         <w:drawing>
           <wp:inline distT="0" distB="0" distL="0" distR="0" wp14:anchorId="1512E6C3" wp14:editId="112B81E3">
-            <wp:extent cx="3634154" cy="3311045"/>
-            <wp:effectExtent l="0" t="0" r="4445" b="3810"/>
+            <wp:extent cx="3633984" cy="3099459"/>
+            <wp:effectExtent l="0" t="0" r="5080" b="5715"/>
             <wp:docPr id="450914" name="Picture 450914" descr="C:\Users\Hadrian\Documents\Lightshot\Screenshot_7.png"/>
             <wp:cNvGraphicFramePr>
               <a:graphicFrameLocks xmlns:a="http://schemas.openxmlformats.org/drawingml/2006/main" noChangeAspect="1"/>
@@ -20284,7 +20328,7 @@
                     </pic:cNvPicPr>
                   </pic:nvPicPr>
                   <pic:blipFill>
-                    <a:blip r:embed="rId31">
+                    <a:blip r:embed="rId29">
                       <a:extLst>
                         <a:ext uri="{28A0092B-C50C-407E-A947-70E740481C1C}">
                           <a14:useLocalDpi xmlns:a14="http://schemas.microsoft.com/office/drawing/2010/main" val="0"/>
@@ -20299,7 +20343,7 @@
                   <pic:spPr bwMode="auto">
                     <a:xfrm>
                       <a:off x="0" y="0"/>
-                      <a:ext cx="3637025" cy="3313661"/>
+                      <a:ext cx="3640219" cy="3104777"/>
                     </a:xfrm>
                     <a:prstGeom prst="rect">
                       <a:avLst/>
@@ -20449,111 +20493,28 @@
           <w:ilvl w:val="0"/>
           <w:numId w:val="15"/>
         </w:numPr>
-      </w:pPr>
-      <w:r>
-        <w:rPr>
-          <w:i/>
-        </w:rPr>
-        <w:lastRenderedPageBreak/>
-        <w:t>Average</w:t>
-      </w:r>
-      <w:r>
-        <w:t>, untuk menampilkan data nilai rata-rata dari sebuah sensor per hari.</w:t>
-      </w:r>
-    </w:p>
-    <w:p>
-      <w:pPr>
         <w:spacing w:after="160" w:line="259" w:lineRule="auto"/>
         <w:jc w:val="left"/>
       </w:pPr>
-    </w:p>
-    <w:p>
-      <w:pPr>
-        <w:spacing w:after="160" w:line="259" w:lineRule="auto"/>
-        <w:jc w:val="left"/>
-      </w:pPr>
+      <w:r>
+        <w:rPr>
+          <w:i/>
+        </w:rPr>
+        <w:t>Average</w:t>
+      </w:r>
+      <w:r>
+        <w:t>, untuk menampilkan data nilai rata-rata dari sebuah sensor per hari.</w:t>
+      </w:r>
       <w:r>
         <w:br w:type="page"/>
       </w:r>
     </w:p>
     <w:p>
       <w:pPr>
-        <w:jc w:val="center"/>
-        <w:rPr>
-          <w:b/>
-          <w:i/>
-          <w:sz w:val="24"/>
-          <w:szCs w:val="24"/>
-        </w:rPr>
-      </w:pPr>
-      <w:r>
-        <w:rPr>
-          <w:b/>
-          <w:i/>
-          <w:sz w:val="24"/>
-          <w:szCs w:val="24"/>
-        </w:rPr>
-        <w:lastRenderedPageBreak/>
-        <w:t>[Halaman ini sengaja dikosongkan]</w:t>
-      </w:r>
-    </w:p>
-    <w:p>
-      <w:pPr>
-        <w:spacing w:after="160" w:line="259" w:lineRule="auto"/>
-        <w:jc w:val="left"/>
-        <w:rPr>
-          <w:b/>
-          <w:i/>
-          <w:sz w:val="24"/>
-          <w:szCs w:val="24"/>
-        </w:rPr>
-      </w:pPr>
-      <w:r>
-        <w:rPr>
-          <w:b/>
-          <w:i/>
-          <w:sz w:val="24"/>
-          <w:szCs w:val="24"/>
-        </w:rPr>
-        <w:br w:type="page"/>
-      </w:r>
-    </w:p>
-    <w:p>
-      <w:pPr>
-        <w:jc w:val="center"/>
+        <w:pStyle w:val="Heading1"/>
       </w:pPr>
       <w:bookmarkStart w:id="70" w:name="_Toc451337901"/>
       <w:bookmarkStart w:id="71" w:name="_Toc452971632"/>
-      <w:r>
-        <w:rPr>
-          <w:b/>
-          <w:i/>
-          <w:sz w:val="24"/>
-          <w:szCs w:val="24"/>
-        </w:rPr>
-        <w:lastRenderedPageBreak/>
-        <w:t>[Halaman ini sengaja dikosongkan]</w:t>
-      </w:r>
-    </w:p>
-    <w:p>
-      <w:pPr>
-        <w:spacing w:after="160" w:line="259" w:lineRule="auto"/>
-        <w:jc w:val="left"/>
-        <w:rPr>
-          <w:rFonts w:eastAsiaTheme="majorEastAsia" w:cstheme="majorBidi"/>
-          <w:b/>
-          <w:sz w:val="24"/>
-          <w:szCs w:val="32"/>
-        </w:rPr>
-      </w:pPr>
-      <w:r>
-        <w:br w:type="page"/>
-      </w:r>
-    </w:p>
-    <w:p>
-      <w:pPr>
-        <w:pStyle w:val="Heading1"/>
-      </w:pPr>
       <w:r>
         <w:lastRenderedPageBreak/>
         <w:t>BAB IV</w:t>
@@ -26448,7 +26409,6 @@
         <w:pStyle w:val="Caption"/>
       </w:pPr>
       <w:r>
-        <w:lastRenderedPageBreak/>
         <w:t>Gambar 4.</w:t>
       </w:r>
       <w:r>
@@ -28113,7 +28073,6 @@
         </w:rPr>
       </w:pPr>
       <w:r>
-        <w:lastRenderedPageBreak/>
         <w:t>Gambar 4.</w:t>
       </w:r>
       <w:r>
@@ -29995,7 +29954,6 @@
         </w:rPr>
       </w:pPr>
       <w:r>
-        <w:lastRenderedPageBreak/>
         <w:t>Gambar 4.</w:t>
       </w:r>
       <w:r>
@@ -31457,7 +31415,6 @@
         <w:pStyle w:val="Caption"/>
       </w:pPr>
       <w:r>
-        <w:lastRenderedPageBreak/>
         <w:t>Gambar 4.</w:t>
       </w:r>
       <w:r>
@@ -33726,7 +33683,6 @@
         <w:pStyle w:val="Caption"/>
       </w:pPr>
       <w:r>
-        <w:lastRenderedPageBreak/>
         <w:t>Gambar 4.</w:t>
       </w:r>
       <w:r>
@@ -34934,7 +34890,7 @@
                     </pic:cNvPicPr>
                   </pic:nvPicPr>
                   <pic:blipFill>
-                    <a:blip r:embed="rId32" cstate="print">
+                    <a:blip r:embed="rId30" cstate="print">
                       <a:extLst>
                         <a:ext uri="{28A0092B-C50C-407E-A947-70E740481C1C}">
                           <a14:useLocalDpi xmlns:a14="http://schemas.microsoft.com/office/drawing/2010/main" val="0"/>
@@ -36663,7 +36619,7 @@
                     </pic:cNvPicPr>
                   </pic:nvPicPr>
                   <pic:blipFill>
-                    <a:blip r:embed="rId33" cstate="print">
+                    <a:blip r:embed="rId31" cstate="print">
                       <a:extLst>
                         <a:ext uri="{28A0092B-C50C-407E-A947-70E740481C1C}">
                           <a14:useLocalDpi xmlns:a14="http://schemas.microsoft.com/office/drawing/2010/main" val="0"/>
@@ -38671,7 +38627,7 @@
                     </pic:cNvPicPr>
                   </pic:nvPicPr>
                   <pic:blipFill>
-                    <a:blip r:embed="rId34" cstate="print">
+                    <a:blip r:embed="rId32" cstate="print">
                       <a:extLst>
                         <a:ext uri="{28A0092B-C50C-407E-A947-70E740481C1C}">
                           <a14:useLocalDpi xmlns:a14="http://schemas.microsoft.com/office/drawing/2010/main" val="0"/>
@@ -38804,7 +38760,7 @@
                     </pic:cNvPicPr>
                   </pic:nvPicPr>
                   <pic:blipFill>
-                    <a:blip r:embed="rId35" cstate="print">
+                    <a:blip r:embed="rId33" cstate="print">
                       <a:extLst>
                         <a:ext uri="{28A0092B-C50C-407E-A947-70E740481C1C}">
                           <a14:useLocalDpi xmlns:a14="http://schemas.microsoft.com/office/drawing/2010/main" val="0"/>
@@ -38979,7 +38935,7 @@
                     </pic:cNvPicPr>
                   </pic:nvPicPr>
                   <pic:blipFill>
-                    <a:blip r:embed="rId36" cstate="print">
+                    <a:blip r:embed="rId34" cstate="print">
                       <a:extLst>
                         <a:ext uri="{28A0092B-C50C-407E-A947-70E740481C1C}">
                           <a14:useLocalDpi xmlns:a14="http://schemas.microsoft.com/office/drawing/2010/main" val="0"/>
@@ -39115,7 +39071,7 @@
                     </pic:cNvPicPr>
                   </pic:nvPicPr>
                   <pic:blipFill>
-                    <a:blip r:embed="rId37" cstate="print">
+                    <a:blip r:embed="rId35" cstate="print">
                       <a:extLst>
                         <a:ext uri="{28A0092B-C50C-407E-A947-70E740481C1C}">
                           <a14:useLocalDpi xmlns:a14="http://schemas.microsoft.com/office/drawing/2010/main" val="0"/>
@@ -39248,7 +39204,7 @@
                     </pic:cNvPicPr>
                   </pic:nvPicPr>
                   <pic:blipFill>
-                    <a:blip r:embed="rId38" cstate="print">
+                    <a:blip r:embed="rId36" cstate="print">
                       <a:extLst>
                         <a:ext uri="{28A0092B-C50C-407E-A947-70E740481C1C}">
                           <a14:useLocalDpi xmlns:a14="http://schemas.microsoft.com/office/drawing/2010/main" val="0"/>
@@ -39414,7 +39370,7 @@
                     </pic:cNvPicPr>
                   </pic:nvPicPr>
                   <pic:blipFill>
-                    <a:blip r:embed="rId39" cstate="print">
+                    <a:blip r:embed="rId37" cstate="print">
                       <a:extLst>
                         <a:ext uri="{28A0092B-C50C-407E-A947-70E740481C1C}">
                           <a14:useLocalDpi xmlns:a14="http://schemas.microsoft.com/office/drawing/2010/main" val="0"/>
@@ -41156,7 +41112,7 @@
                     </pic:cNvPicPr>
                   </pic:nvPicPr>
                   <pic:blipFill>
-                    <a:blip r:embed="rId40">
+                    <a:blip r:embed="rId38">
                       <a:extLst>
                         <a:ext uri="{28A0092B-C50C-407E-A947-70E740481C1C}">
                           <a14:useLocalDpi xmlns:a14="http://schemas.microsoft.com/office/drawing/2010/main" val="0"/>
@@ -41255,7 +41211,7 @@
                     </pic:cNvPicPr>
                   </pic:nvPicPr>
                   <pic:blipFill>
-                    <a:blip r:embed="rId41" cstate="print">
+                    <a:blip r:embed="rId39" cstate="print">
                       <a:extLst>
                         <a:ext uri="{28A0092B-C50C-407E-A947-70E740481C1C}">
                           <a14:useLocalDpi xmlns:a14="http://schemas.microsoft.com/office/drawing/2010/main" val="0"/>
@@ -41742,7 +41698,7 @@
                     </pic:cNvPicPr>
                   </pic:nvPicPr>
                   <pic:blipFill>
-                    <a:blip r:embed="rId42">
+                    <a:blip r:embed="rId40">
                       <a:extLst>
                         <a:ext uri="{28A0092B-C50C-407E-A947-70E740481C1C}">
                           <a14:useLocalDpi xmlns:a14="http://schemas.microsoft.com/office/drawing/2010/main" val="0"/>
@@ -41906,7 +41862,7 @@
                     </pic:cNvPicPr>
                   </pic:nvPicPr>
                   <pic:blipFill>
-                    <a:blip r:embed="rId43">
+                    <a:blip r:embed="rId41">
                       <a:extLst>
                         <a:ext uri="{28A0092B-C50C-407E-A947-70E740481C1C}">
                           <a14:useLocalDpi xmlns:a14="http://schemas.microsoft.com/office/drawing/2010/main" val="0"/>
@@ -42016,7 +41972,7 @@
                     </pic:cNvPicPr>
                   </pic:nvPicPr>
                   <pic:blipFill>
-                    <a:blip r:embed="rId44">
+                    <a:blip r:embed="rId42">
                       <a:extLst>
                         <a:ext uri="{28A0092B-C50C-407E-A947-70E740481C1C}">
                           <a14:useLocalDpi xmlns:a14="http://schemas.microsoft.com/office/drawing/2010/main" val="0"/>
@@ -42630,7 +42586,7 @@
                     </pic:cNvPicPr>
                   </pic:nvPicPr>
                   <pic:blipFill>
-                    <a:blip r:embed="rId45">
+                    <a:blip r:embed="rId43">
                       <a:extLst>
                         <a:ext uri="{28A0092B-C50C-407E-A947-70E740481C1C}">
                           <a14:useLocalDpi xmlns:a14="http://schemas.microsoft.com/office/drawing/2010/main" val="0"/>
@@ -42755,7 +42711,7 @@
                     </pic:cNvPicPr>
                   </pic:nvPicPr>
                   <pic:blipFill>
-                    <a:blip r:embed="rId46">
+                    <a:blip r:embed="rId44">
                       <a:extLst>
                         <a:ext uri="{28A0092B-C50C-407E-A947-70E740481C1C}">
                           <a14:useLocalDpi xmlns:a14="http://schemas.microsoft.com/office/drawing/2010/main" val="0"/>
@@ -43404,7 +43360,7 @@
                     </pic:cNvPicPr>
                   </pic:nvPicPr>
                   <pic:blipFill>
-                    <a:blip r:embed="rId47" cstate="print">
+                    <a:blip r:embed="rId45" cstate="print">
                       <a:extLst>
                         <a:ext uri="{28A0092B-C50C-407E-A947-70E740481C1C}">
                           <a14:useLocalDpi xmlns:a14="http://schemas.microsoft.com/office/drawing/2010/main" val="0"/>
@@ -44027,7 +43983,7 @@
                     </pic:cNvPicPr>
                   </pic:nvPicPr>
                   <pic:blipFill>
-                    <a:blip r:embed="rId48">
+                    <a:blip r:embed="rId46">
                       <a:extLst>
                         <a:ext uri="{28A0092B-C50C-407E-A947-70E740481C1C}">
                           <a14:useLocalDpi xmlns:a14="http://schemas.microsoft.com/office/drawing/2010/main" val="0"/>
@@ -44132,7 +44088,7 @@
                     </pic:cNvPicPr>
                   </pic:nvPicPr>
                   <pic:blipFill>
-                    <a:blip r:embed="rId49">
+                    <a:blip r:embed="rId47">
                       <a:extLst>
                         <a:ext uri="{28A0092B-C50C-407E-A947-70E740481C1C}">
                           <a14:useLocalDpi xmlns:a14="http://schemas.microsoft.com/office/drawing/2010/main" val="0"/>
@@ -44230,7 +44186,7 @@
                     </pic:cNvPicPr>
                   </pic:nvPicPr>
                   <pic:blipFill>
-                    <a:blip r:embed="rId50">
+                    <a:blip r:embed="rId48">
                       <a:extLst>
                         <a:ext uri="{28A0092B-C50C-407E-A947-70E740481C1C}">
                           <a14:useLocalDpi xmlns:a14="http://schemas.microsoft.com/office/drawing/2010/main" val="0"/>
@@ -44857,7 +44813,7 @@
                     </pic:cNvPicPr>
                   </pic:nvPicPr>
                   <pic:blipFill>
-                    <a:blip r:embed="rId51" cstate="print">
+                    <a:blip r:embed="rId49" cstate="print">
                       <a:extLst>
                         <a:ext uri="{28A0092B-C50C-407E-A947-70E740481C1C}">
                           <a14:useLocalDpi xmlns:a14="http://schemas.microsoft.com/office/drawing/2010/main" val="0"/>
@@ -45413,7 +45369,7 @@
                     </pic:cNvPicPr>
                   </pic:nvPicPr>
                   <pic:blipFill>
-                    <a:blip r:embed="rId52">
+                    <a:blip r:embed="rId50">
                       <a:extLst>
                         <a:ext uri="{28A0092B-C50C-407E-A947-70E740481C1C}">
                           <a14:useLocalDpi xmlns:a14="http://schemas.microsoft.com/office/drawing/2010/main" val="0"/>
@@ -45547,7 +45503,7 @@
                     </pic:cNvPicPr>
                   </pic:nvPicPr>
                   <pic:blipFill>
-                    <a:blip r:embed="rId53" cstate="print">
+                    <a:blip r:embed="rId51" cstate="print">
                       <a:extLst>
                         <a:ext uri="{28A0092B-C50C-407E-A947-70E740481C1C}">
                           <a14:useLocalDpi xmlns:a14="http://schemas.microsoft.com/office/drawing/2010/main" val="0"/>
@@ -46095,7 +46051,7 @@
                     </pic:cNvPicPr>
                   </pic:nvPicPr>
                   <pic:blipFill>
-                    <a:blip r:embed="rId54">
+                    <a:blip r:embed="rId52">
                       <a:extLst>
                         <a:ext uri="{28A0092B-C50C-407E-A947-70E740481C1C}">
                           <a14:useLocalDpi xmlns:a14="http://schemas.microsoft.com/office/drawing/2010/main" val="0"/>
@@ -46221,7 +46177,7 @@
                     </pic:cNvPicPr>
                   </pic:nvPicPr>
                   <pic:blipFill>
-                    <a:blip r:embed="rId55">
+                    <a:blip r:embed="rId53">
                       <a:extLst>
                         <a:ext uri="{28A0092B-C50C-407E-A947-70E740481C1C}">
                           <a14:useLocalDpi xmlns:a14="http://schemas.microsoft.com/office/drawing/2010/main" val="0"/>
@@ -48739,7 +48695,7 @@
             <wp:cNvGraphicFramePr/>
             <a:graphic xmlns:a="http://schemas.openxmlformats.org/drawingml/2006/main">
               <a:graphicData uri="http://schemas.openxmlformats.org/drawingml/2006/chart">
-                <c:chart xmlns:c="http://schemas.openxmlformats.org/drawingml/2006/chart" xmlns:r="http://schemas.openxmlformats.org/officeDocument/2006/relationships" r:id="rId56"/>
+                <c:chart xmlns:c="http://schemas.openxmlformats.org/drawingml/2006/chart" xmlns:r="http://schemas.openxmlformats.org/officeDocument/2006/relationships" r:id="rId54"/>
               </a:graphicData>
             </a:graphic>
           </wp:inline>
@@ -48865,7 +48821,7 @@
             <wp:cNvGraphicFramePr/>
             <a:graphic xmlns:a="http://schemas.openxmlformats.org/drawingml/2006/main">
               <a:graphicData uri="http://schemas.openxmlformats.org/drawingml/2006/chart">
-                <c:chart xmlns:c="http://schemas.openxmlformats.org/drawingml/2006/chart" xmlns:r="http://schemas.openxmlformats.org/officeDocument/2006/relationships" r:id="rId57"/>
+                <c:chart xmlns:c="http://schemas.openxmlformats.org/drawingml/2006/chart" xmlns:r="http://schemas.openxmlformats.org/officeDocument/2006/relationships" r:id="rId55"/>
               </a:graphicData>
             </a:graphic>
           </wp:inline>
@@ -48997,7 +48953,7 @@
             <wp:cNvGraphicFramePr/>
             <a:graphic xmlns:a="http://schemas.openxmlformats.org/drawingml/2006/main">
               <a:graphicData uri="http://schemas.openxmlformats.org/drawingml/2006/chart">
-                <c:chart xmlns:c="http://schemas.openxmlformats.org/drawingml/2006/chart" xmlns:r="http://schemas.openxmlformats.org/officeDocument/2006/relationships" r:id="rId58"/>
+                <c:chart xmlns:c="http://schemas.openxmlformats.org/drawingml/2006/chart" xmlns:r="http://schemas.openxmlformats.org/officeDocument/2006/relationships" r:id="rId56"/>
               </a:graphicData>
             </a:graphic>
           </wp:inline>
@@ -49075,7 +49031,7 @@
             <wp:cNvGraphicFramePr/>
             <a:graphic xmlns:a="http://schemas.openxmlformats.org/drawingml/2006/main">
               <a:graphicData uri="http://schemas.openxmlformats.org/drawingml/2006/chart">
-                <c:chart xmlns:c="http://schemas.openxmlformats.org/drawingml/2006/chart" xmlns:r="http://schemas.openxmlformats.org/officeDocument/2006/relationships" r:id="rId59"/>
+                <c:chart xmlns:c="http://schemas.openxmlformats.org/drawingml/2006/chart" xmlns:r="http://schemas.openxmlformats.org/officeDocument/2006/relationships" r:id="rId57"/>
               </a:graphicData>
             </a:graphic>
           </wp:inline>
@@ -49207,7 +49163,7 @@
             <wp:cNvGraphicFramePr/>
             <a:graphic xmlns:a="http://schemas.openxmlformats.org/drawingml/2006/main">
               <a:graphicData uri="http://schemas.openxmlformats.org/drawingml/2006/chart">
-                <c:chart xmlns:c="http://schemas.openxmlformats.org/drawingml/2006/chart" xmlns:r="http://schemas.openxmlformats.org/officeDocument/2006/relationships" r:id="rId60"/>
+                <c:chart xmlns:c="http://schemas.openxmlformats.org/drawingml/2006/chart" xmlns:r="http://schemas.openxmlformats.org/officeDocument/2006/relationships" r:id="rId58"/>
               </a:graphicData>
             </a:graphic>
           </wp:inline>
@@ -49289,7 +49245,7 @@
             <wp:cNvGraphicFramePr/>
             <a:graphic xmlns:a="http://schemas.openxmlformats.org/drawingml/2006/main">
               <a:graphicData uri="http://schemas.openxmlformats.org/drawingml/2006/chart">
-                <c:chart xmlns:c="http://schemas.openxmlformats.org/drawingml/2006/chart" xmlns:r="http://schemas.openxmlformats.org/officeDocument/2006/relationships" r:id="rId61"/>
+                <c:chart xmlns:c="http://schemas.openxmlformats.org/drawingml/2006/chart" xmlns:r="http://schemas.openxmlformats.org/officeDocument/2006/relationships" r:id="rId59"/>
               </a:graphicData>
             </a:graphic>
           </wp:inline>
@@ -49372,118 +49328,12 @@
     </w:p>
     <w:p>
       <w:pPr>
-        <w:jc w:val="center"/>
-        <w:rPr>
-          <w:b/>
-          <w:i/>
-          <w:sz w:val="24"/>
-          <w:szCs w:val="24"/>
-        </w:rPr>
-      </w:pPr>
-      <w:r>
-        <w:rPr>
-          <w:b/>
-          <w:i/>
-          <w:sz w:val="24"/>
-          <w:szCs w:val="24"/>
-        </w:rPr>
-        <w:lastRenderedPageBreak/>
-        <w:t>[</w:t>
-      </w:r>
-      <w:r>
-        <w:rPr>
-          <w:b/>
-          <w:i/>
-          <w:sz w:val="24"/>
-          <w:szCs w:val="24"/>
-        </w:rPr>
-        <w:t>Halaman ini sengaja dikosongkan</w:t>
-      </w:r>
-      <w:r>
-        <w:rPr>
-          <w:b/>
-          <w:i/>
-          <w:sz w:val="24"/>
-          <w:szCs w:val="24"/>
-        </w:rPr>
-        <w:t>]</w:t>
-      </w:r>
-    </w:p>
-    <w:p>
-      <w:pPr>
-        <w:spacing w:after="160" w:line="259" w:lineRule="auto"/>
-        <w:jc w:val="left"/>
-        <w:rPr>
-          <w:b/>
-          <w:i/>
-          <w:sz w:val="24"/>
-          <w:szCs w:val="24"/>
-        </w:rPr>
-      </w:pPr>
-      <w:r>
-        <w:rPr>
-          <w:b/>
-          <w:i/>
-          <w:sz w:val="24"/>
-          <w:szCs w:val="24"/>
-        </w:rPr>
-        <w:br w:type="page"/>
-      </w:r>
-    </w:p>
-    <w:p>
-      <w:pPr>
-        <w:spacing w:after="160" w:line="259" w:lineRule="auto"/>
-        <w:jc w:val="center"/>
-        <w:rPr>
-          <w:rFonts w:eastAsiaTheme="majorEastAsia" w:cstheme="majorBidi"/>
-          <w:b/>
-          <w:sz w:val="24"/>
-          <w:szCs w:val="32"/>
-        </w:rPr>
+        <w:pStyle w:val="Heading1"/>
       </w:pPr>
       <w:bookmarkStart w:id="125" w:name="_Toc451337917"/>
       <w:bookmarkStart w:id="126" w:name="_Toc452971661"/>
-      <w:r>
-        <w:rPr>
-          <w:b/>
-          <w:i/>
-          <w:sz w:val="24"/>
-          <w:szCs w:val="24"/>
-        </w:rPr>
-        <w:lastRenderedPageBreak/>
-        <w:t>[Halaman ini sengaja dikosongkan]</w:t>
-      </w:r>
-    </w:p>
-    <w:p>
-      <w:pPr>
-        <w:rPr>
-          <w:lang w:val="id-ID"/>
-        </w:rPr>
-      </w:pPr>
-    </w:p>
-    <w:p>
-      <w:pPr>
-        <w:spacing w:after="160" w:line="259" w:lineRule="auto"/>
-        <w:jc w:val="left"/>
-        <w:rPr>
-          <w:rFonts w:eastAsiaTheme="majorEastAsia" w:cstheme="majorBidi"/>
-          <w:b/>
-          <w:sz w:val="24"/>
-          <w:szCs w:val="32"/>
-          <w:lang w:val="id-ID"/>
-        </w:rPr>
-      </w:pPr>
-      <w:r>
-        <w:rPr>
-          <w:lang w:val="id-ID"/>
-        </w:rPr>
-        <w:br w:type="page"/>
-      </w:r>
-    </w:p>
-    <w:p>
-      <w:pPr>
-        <w:pStyle w:val="Heading1"/>
-      </w:pPr>
+      <w:bookmarkStart w:id="127" w:name="_GoBack"/>
+      <w:bookmarkEnd w:id="127"/>
       <w:r>
         <w:rPr>
           <w:lang w:val="id-ID"/>
@@ -49544,18 +49394,18 @@
           <w:lang w:eastAsia="en-US"/>
         </w:rPr>
       </w:pPr>
-      <w:bookmarkStart w:id="127" w:name="_Toc422064264"/>
-      <w:bookmarkStart w:id="128" w:name="_Toc451337918"/>
-      <w:bookmarkStart w:id="129" w:name="_Toc452971662"/>
+      <w:bookmarkStart w:id="128" w:name="_Toc422064264"/>
+      <w:bookmarkStart w:id="129" w:name="_Toc451337918"/>
+      <w:bookmarkStart w:id="130" w:name="_Toc452971662"/>
       <w:r>
         <w:rPr>
           <w:lang w:eastAsia="en-US"/>
         </w:rPr>
         <w:t>Kesimpulan</w:t>
       </w:r>
-      <w:bookmarkEnd w:id="127"/>
       <w:bookmarkEnd w:id="128"/>
       <w:bookmarkEnd w:id="129"/>
+      <w:bookmarkEnd w:id="130"/>
     </w:p>
     <w:p>
       <w:pPr>
@@ -49756,16 +49606,16 @@
         <w:spacing w:before="200"/>
         <w:ind w:left="450"/>
       </w:pPr>
-      <w:bookmarkStart w:id="130" w:name="_Toc422064265"/>
-      <w:bookmarkStart w:id="131" w:name="_Toc451337919"/>
-      <w:bookmarkStart w:id="132" w:name="_Toc452971663"/>
+      <w:bookmarkStart w:id="131" w:name="_Toc422064265"/>
+      <w:bookmarkStart w:id="132" w:name="_Toc451337919"/>
+      <w:bookmarkStart w:id="133" w:name="_Toc452971663"/>
       <w:r>
         <w:lastRenderedPageBreak/>
         <w:t>Saran</w:t>
       </w:r>
-      <w:bookmarkEnd w:id="130"/>
       <w:bookmarkEnd w:id="131"/>
       <w:bookmarkEnd w:id="132"/>
+      <w:bookmarkEnd w:id="133"/>
       <w:r>
         <w:t xml:space="preserve"> </w:t>
       </w:r>
@@ -49866,18 +49716,16 @@
       <w:pPr>
         <w:pStyle w:val="Heading1"/>
       </w:pPr>
-      <w:bookmarkStart w:id="133" w:name="_Toc422064266"/>
-      <w:bookmarkStart w:id="134" w:name="_Toc451337920"/>
-      <w:bookmarkStart w:id="135" w:name="_Toc452971664"/>
-      <w:bookmarkStart w:id="136" w:name="_GoBack"/>
-      <w:bookmarkEnd w:id="136"/>
+      <w:bookmarkStart w:id="134" w:name="_Toc422064266"/>
+      <w:bookmarkStart w:id="135" w:name="_Toc451337920"/>
+      <w:bookmarkStart w:id="136" w:name="_Toc452971664"/>
       <w:r>
         <w:lastRenderedPageBreak/>
         <w:t>DAFTAR PUSTAKA</w:t>
       </w:r>
-      <w:bookmarkEnd w:id="133"/>
       <w:bookmarkEnd w:id="134"/>
       <w:bookmarkEnd w:id="135"/>
+      <w:bookmarkEnd w:id="136"/>
     </w:p>
     <w:p/>
     <w:tbl>
@@ -50572,20 +50420,6 @@
     </w:tbl>
     <w:p>
       <w:pPr>
-        <w:rPr>
-          <w:lang w:eastAsia="en-US"/>
-        </w:rPr>
-      </w:pPr>
-    </w:p>
-    <w:p>
-      <w:pPr>
-        <w:rPr>
-          <w:lang w:eastAsia="en-US"/>
-        </w:rPr>
-      </w:pPr>
-    </w:p>
-    <w:p>
-      <w:pPr>
         <w:spacing w:after="160" w:line="259" w:lineRule="auto"/>
         <w:jc w:val="left"/>
       </w:pPr>
@@ -50654,7 +50488,7 @@
           <w:rPr>
             <w:noProof/>
           </w:rPr>
-          <w:t>x</w:t>
+          <w:t>vi</w:t>
         </w:r>
         <w:r>
           <w:rPr>
@@ -50707,7 +50541,7 @@
           <w:rPr>
             <w:noProof/>
           </w:rPr>
-          <w:t>viii</w:t>
+          <w:t>i</w:t>
         </w:r>
         <w:r>
           <w:rPr>
@@ -50728,59 +50562,6 @@
 
 <file path=word/footer3.xml><?xml version="1.0" encoding="utf-8"?>
 <w:ftr xmlns:wpc="http://schemas.microsoft.com/office/word/2010/wordprocessingCanvas" xmlns:cx="http://schemas.microsoft.com/office/drawing/2014/chartex" xmlns:cx1="http://schemas.microsoft.com/office/drawing/2015/9/8/chartex" xmlns:cx2="http://schemas.microsoft.com/office/drawing/2015/10/21/chartex" xmlns:mc="http://schemas.openxmlformats.org/markup-compatibility/2006" xmlns:o="urn:schemas-microsoft-com:office:office" xmlns:r="http://schemas.openxmlformats.org/officeDocument/2006/relationships" xmlns:m="http://schemas.openxmlformats.org/officeDocument/2006/math" xmlns:v="urn:schemas-microsoft-com:vml" xmlns:wp14="http://schemas.microsoft.com/office/word/2010/wordprocessingDrawing" xmlns:wp="http://schemas.openxmlformats.org/drawingml/2006/wordprocessingDrawing" xmlns:w10="urn:schemas-microsoft-com:office:word" xmlns:w="http://schemas.openxmlformats.org/wordprocessingml/2006/main" xmlns:w14="http://schemas.microsoft.com/office/word/2010/wordml" xmlns:w15="http://schemas.microsoft.com/office/word/2012/wordml" xmlns:w16se="http://schemas.microsoft.com/office/word/2015/wordml/symex" xmlns:wpg="http://schemas.microsoft.com/office/word/2010/wordprocessingGroup" xmlns:wpi="http://schemas.microsoft.com/office/word/2010/wordprocessingInk" xmlns:wne="http://schemas.microsoft.com/office/word/2006/wordml" xmlns:wps="http://schemas.microsoft.com/office/word/2010/wordprocessingShape" mc:Ignorable="w14 w15 w16se wp14">
-  <w:sdt>
-    <w:sdtPr>
-      <w:id w:val="-1745795047"/>
-      <w:docPartObj>
-        <w:docPartGallery w:val="Page Numbers (Bottom of Page)"/>
-        <w:docPartUnique/>
-      </w:docPartObj>
-    </w:sdtPr>
-    <w:sdtEndPr>
-      <w:rPr>
-        <w:noProof/>
-      </w:rPr>
-    </w:sdtEndPr>
-    <w:sdtContent>
-      <w:p>
-        <w:pPr>
-          <w:pStyle w:val="Footer"/>
-          <w:jc w:val="center"/>
-        </w:pPr>
-        <w:r>
-          <w:fldChar w:fldCharType="begin"/>
-        </w:r>
-        <w:r>
-          <w:instrText xml:space="preserve"> PAGE   \* MERGEFORMAT </w:instrText>
-        </w:r>
-        <w:r>
-          <w:fldChar w:fldCharType="separate"/>
-        </w:r>
-        <w:r>
-          <w:rPr>
-            <w:noProof/>
-          </w:rPr>
-          <w:t>xxi</w:t>
-        </w:r>
-        <w:r>
-          <w:rPr>
-            <w:noProof/>
-          </w:rPr>
-          <w:fldChar w:fldCharType="end"/>
-        </w:r>
-      </w:p>
-    </w:sdtContent>
-  </w:sdt>
-  <w:p>
-    <w:pPr>
-      <w:pStyle w:val="Footer"/>
-    </w:pPr>
-  </w:p>
-</w:ftr>
-</file>
-
-<file path=word/footer4.xml><?xml version="1.0" encoding="utf-8"?>
-<w:ftr xmlns:wpc="http://schemas.microsoft.com/office/word/2010/wordprocessingCanvas" xmlns:cx="http://schemas.microsoft.com/office/drawing/2014/chartex" xmlns:cx1="http://schemas.microsoft.com/office/drawing/2015/9/8/chartex" xmlns:cx2="http://schemas.microsoft.com/office/drawing/2015/10/21/chartex" xmlns:mc="http://schemas.openxmlformats.org/markup-compatibility/2006" xmlns:o="urn:schemas-microsoft-com:office:office" xmlns:r="http://schemas.openxmlformats.org/officeDocument/2006/relationships" xmlns:m="http://schemas.openxmlformats.org/officeDocument/2006/math" xmlns:v="urn:schemas-microsoft-com:vml" xmlns:wp14="http://schemas.microsoft.com/office/word/2010/wordprocessingDrawing" xmlns:wp="http://schemas.openxmlformats.org/drawingml/2006/wordprocessingDrawing" xmlns:w10="urn:schemas-microsoft-com:office:word" xmlns:w="http://schemas.openxmlformats.org/wordprocessingml/2006/main" xmlns:w14="http://schemas.microsoft.com/office/word/2010/wordml" xmlns:w15="http://schemas.microsoft.com/office/word/2012/wordml" xmlns:w16se="http://schemas.microsoft.com/office/word/2015/wordml/symex" xmlns:wpg="http://schemas.microsoft.com/office/word/2010/wordprocessingGroup" xmlns:wpi="http://schemas.microsoft.com/office/word/2010/wordprocessingInk" xmlns:wne="http://schemas.microsoft.com/office/word/2006/wordml" xmlns:wps="http://schemas.microsoft.com/office/word/2010/wordprocessingShape" mc:Ignorable="w14 w15 w16se wp14">
   <w:p>
     <w:pPr>
       <w:pStyle w:val="Footer"/>
@@ -50809,16 +50590,6 @@
 </file>
 
 <file path=word/header1.xml><?xml version="1.0" encoding="utf-8"?>
-<w:hdr xmlns:wpc="http://schemas.microsoft.com/office/word/2010/wordprocessingCanvas" xmlns:cx="http://schemas.microsoft.com/office/drawing/2014/chartex" xmlns:cx1="http://schemas.microsoft.com/office/drawing/2015/9/8/chartex" xmlns:cx2="http://schemas.microsoft.com/office/drawing/2015/10/21/chartex" xmlns:mc="http://schemas.openxmlformats.org/markup-compatibility/2006" xmlns:o="urn:schemas-microsoft-com:office:office" xmlns:r="http://schemas.openxmlformats.org/officeDocument/2006/relationships" xmlns:m="http://schemas.openxmlformats.org/officeDocument/2006/math" xmlns:v="urn:schemas-microsoft-com:vml" xmlns:wp14="http://schemas.microsoft.com/office/word/2010/wordprocessingDrawing" xmlns:wp="http://schemas.openxmlformats.org/drawingml/2006/wordprocessingDrawing" xmlns:w10="urn:schemas-microsoft-com:office:word" xmlns:w="http://schemas.openxmlformats.org/wordprocessingml/2006/main" xmlns:w14="http://schemas.microsoft.com/office/word/2010/wordml" xmlns:w15="http://schemas.microsoft.com/office/word/2012/wordml" xmlns:w16se="http://schemas.microsoft.com/office/word/2015/wordml/symex" xmlns:wpg="http://schemas.microsoft.com/office/word/2010/wordprocessingGroup" xmlns:wpi="http://schemas.microsoft.com/office/word/2010/wordprocessingInk" xmlns:wne="http://schemas.microsoft.com/office/word/2006/wordml" xmlns:wps="http://schemas.microsoft.com/office/word/2010/wordprocessingShape" mc:Ignorable="w14 w15 w16se wp14">
-  <w:p>
-    <w:pPr>
-      <w:pStyle w:val="Header"/>
-    </w:pPr>
-  </w:p>
-</w:hdr>
-</file>
-
-<file path=word/header2.xml><?xml version="1.0" encoding="utf-8"?>
 <w:hdr xmlns:wpc="http://schemas.microsoft.com/office/word/2010/wordprocessingCanvas" xmlns:cx="http://schemas.microsoft.com/office/drawing/2014/chartex" xmlns:cx1="http://schemas.microsoft.com/office/drawing/2015/9/8/chartex" xmlns:cx2="http://schemas.microsoft.com/office/drawing/2015/10/21/chartex" xmlns:mc="http://schemas.openxmlformats.org/markup-compatibility/2006" xmlns:o="urn:schemas-microsoft-com:office:office" xmlns:r="http://schemas.openxmlformats.org/officeDocument/2006/relationships" xmlns:m="http://schemas.openxmlformats.org/officeDocument/2006/math" xmlns:v="urn:schemas-microsoft-com:vml" xmlns:wp14="http://schemas.microsoft.com/office/word/2010/wordprocessingDrawing" xmlns:wp="http://schemas.openxmlformats.org/drawingml/2006/wordprocessingDrawing" xmlns:w10="urn:schemas-microsoft-com:office:word" xmlns:w="http://schemas.openxmlformats.org/wordprocessingml/2006/main" xmlns:w14="http://schemas.microsoft.com/office/word/2010/wordml" xmlns:w15="http://schemas.microsoft.com/office/word/2012/wordml" xmlns:w16se="http://schemas.microsoft.com/office/word/2015/wordml/symex" xmlns:wpg="http://schemas.microsoft.com/office/word/2010/wordprocessingGroup" xmlns:wpi="http://schemas.microsoft.com/office/word/2010/wordprocessingInk" xmlns:wne="http://schemas.microsoft.com/office/word/2006/wordml" xmlns:wps="http://schemas.microsoft.com/office/word/2010/wordprocessingShape" mc:Ignorable="w14 w15 w16se wp14">
   <w:p>
     <w:pPr>
@@ -62628,7 +62399,7 @@
 </file>
 
 <file path=customXml/itemProps1.xml><?xml version="1.0" encoding="utf-8"?>
-<ds:datastoreItem xmlns:ds="http://schemas.openxmlformats.org/officeDocument/2006/customXml" ds:itemID="{58DDE099-EF81-4FB9-9F96-7E1A2DD206A7}">
+<ds:datastoreItem xmlns:ds="http://schemas.openxmlformats.org/officeDocument/2006/customXml" ds:itemID="{5EC788AB-6378-43AF-9D4A-562FCCC2C02D}">
   <ds:schemaRefs>
     <ds:schemaRef ds:uri="http://schemas.openxmlformats.org/officeDocument/2006/bibliography"/>
   </ds:schemaRefs>

</xml_diff>

<commit_message>
PDF format for book
</commit_message>
<xml_diff>
--- a/book/New_5112100145_BukuTA.docx
+++ b/book/New_5112100145_BukuTA.docx
@@ -1795,7 +1795,10 @@
     <w:p/>
     <w:p/>
     <w:p/>
-    <w:p/>
+    <w:p>
+      <w:bookmarkStart w:id="0" w:name="_GoBack"/>
+      <w:bookmarkEnd w:id="0"/>
+    </w:p>
     <w:p>
       <w:pPr>
         <w:jc w:val="center"/>
@@ -3127,12 +3130,12 @@
       <w:pPr>
         <w:pStyle w:val="Heading1"/>
       </w:pPr>
-      <w:bookmarkStart w:id="0" w:name="_Toc452971593"/>
+      <w:bookmarkStart w:id="1" w:name="_Toc452971593"/>
       <w:r>
         <w:lastRenderedPageBreak/>
         <w:t>LEMBAR PENGESAHAN</w:t>
       </w:r>
-      <w:bookmarkEnd w:id="0"/>
+      <w:bookmarkEnd w:id="1"/>
     </w:p>
     <w:p/>
     <w:p>
@@ -3766,8 +3769,7 @@
           <w:szCs w:val="24"/>
         </w:rPr>
         <w:sectPr>
-          <w:footerReference w:type="default" r:id="rId9"/>
-          <w:footerReference w:type="first" r:id="rId10"/>
+          <w:footerReference w:type="first" r:id="rId9"/>
           <w:pgSz w:w="8392" w:h="11907" w:code="11"/>
           <w:pgMar w:top="1411" w:right="1138" w:bottom="1411" w:left="1411" w:header="720" w:footer="720" w:gutter="0"/>
           <w:pgNumType w:fmt="lowerRoman" w:start="1"/>
@@ -4281,21 +4283,21 @@
           <w:lang w:val="id-ID"/>
         </w:rPr>
       </w:pPr>
-      <w:bookmarkStart w:id="1" w:name="_Toc157329910"/>
-      <w:bookmarkStart w:id="2" w:name="_Toc166166740"/>
-      <w:bookmarkStart w:id="3" w:name="_Toc201483399"/>
-      <w:bookmarkStart w:id="4" w:name="_Toc201678686"/>
-      <w:bookmarkStart w:id="5" w:name="_Toc202014712"/>
-      <w:bookmarkStart w:id="6" w:name="_Toc202027157"/>
-      <w:bookmarkStart w:id="7" w:name="_Toc202027260"/>
-      <w:bookmarkStart w:id="8" w:name="_Toc202027501"/>
-      <w:bookmarkStart w:id="9" w:name="_Toc205366635"/>
-      <w:bookmarkStart w:id="10" w:name="_Toc263602509"/>
-      <w:bookmarkStart w:id="11" w:name="_Toc297322773"/>
-      <w:bookmarkStart w:id="12" w:name="_Toc418441040"/>
-      <w:bookmarkStart w:id="13" w:name="_Toc422064222"/>
-      <w:bookmarkStart w:id="14" w:name="_Toc451337864"/>
-      <w:bookmarkStart w:id="15" w:name="_Toc452971594"/>
+      <w:bookmarkStart w:id="2" w:name="_Toc157329910"/>
+      <w:bookmarkStart w:id="3" w:name="_Toc166166740"/>
+      <w:bookmarkStart w:id="4" w:name="_Toc201483399"/>
+      <w:bookmarkStart w:id="5" w:name="_Toc201678686"/>
+      <w:bookmarkStart w:id="6" w:name="_Toc202014712"/>
+      <w:bookmarkStart w:id="7" w:name="_Toc202027157"/>
+      <w:bookmarkStart w:id="8" w:name="_Toc202027260"/>
+      <w:bookmarkStart w:id="9" w:name="_Toc202027501"/>
+      <w:bookmarkStart w:id="10" w:name="_Toc205366635"/>
+      <w:bookmarkStart w:id="11" w:name="_Toc263602509"/>
+      <w:bookmarkStart w:id="12" w:name="_Toc297322773"/>
+      <w:bookmarkStart w:id="13" w:name="_Toc418441040"/>
+      <w:bookmarkStart w:id="14" w:name="_Toc422064222"/>
+      <w:bookmarkStart w:id="15" w:name="_Toc451337864"/>
+      <w:bookmarkStart w:id="16" w:name="_Toc452971594"/>
       <w:r>
         <w:rPr>
           <w:rFonts w:cs="Times New Roman"/>
@@ -4307,7 +4309,6 @@
         </w:rPr>
         <w:t>Abstrak</w:t>
       </w:r>
-      <w:bookmarkEnd w:id="1"/>
       <w:bookmarkEnd w:id="2"/>
       <w:bookmarkEnd w:id="3"/>
       <w:bookmarkEnd w:id="4"/>
@@ -4322,6 +4323,7 @@
       <w:bookmarkEnd w:id="13"/>
       <w:bookmarkEnd w:id="14"/>
       <w:bookmarkEnd w:id="15"/>
+      <w:bookmarkEnd w:id="16"/>
     </w:p>
     <w:p>
       <w:pPr>
@@ -4890,8 +4892,8 @@
           <w:lang w:val="id-ID"/>
         </w:rPr>
       </w:pPr>
-      <w:bookmarkStart w:id="16" w:name="_Toc263602510"/>
-      <w:bookmarkStart w:id="17" w:name="_Toc297322774"/>
+      <w:bookmarkStart w:id="17" w:name="_Toc263602510"/>
+      <w:bookmarkStart w:id="18" w:name="_Toc297322774"/>
     </w:p>
     <w:p>
       <w:pPr>
@@ -4914,10 +4916,10 @@
           <w:lang w:val="id-ID"/>
         </w:rPr>
       </w:pPr>
-      <w:bookmarkStart w:id="18" w:name="_Toc418441041"/>
-      <w:bookmarkStart w:id="19" w:name="_Toc422064223"/>
-      <w:bookmarkStart w:id="20" w:name="_Toc451337865"/>
-      <w:bookmarkStart w:id="21" w:name="_Toc452971595"/>
+      <w:bookmarkStart w:id="19" w:name="_Toc418441041"/>
+      <w:bookmarkStart w:id="20" w:name="_Toc422064223"/>
+      <w:bookmarkStart w:id="21" w:name="_Toc451337865"/>
+      <w:bookmarkStart w:id="22" w:name="_Toc452971595"/>
       <w:r>
         <w:rPr>
           <w:rFonts w:cs="Times New Roman"/>
@@ -4929,12 +4931,12 @@
         </w:rPr>
         <w:t>Abstract</w:t>
       </w:r>
-      <w:bookmarkEnd w:id="16"/>
       <w:bookmarkEnd w:id="17"/>
       <w:bookmarkEnd w:id="18"/>
       <w:bookmarkEnd w:id="19"/>
       <w:bookmarkEnd w:id="20"/>
       <w:bookmarkEnd w:id="21"/>
+      <w:bookmarkEnd w:id="22"/>
     </w:p>
     <w:p>
       <w:pPr>
@@ -5128,12 +5130,12 @@
       <w:pPr>
         <w:pStyle w:val="Heading1"/>
       </w:pPr>
-      <w:bookmarkStart w:id="22" w:name="_Toc452971596"/>
+      <w:bookmarkStart w:id="23" w:name="_Toc452971596"/>
       <w:r>
         <w:lastRenderedPageBreak/>
         <w:t>KATA PENGANTAR</w:t>
       </w:r>
-      <w:bookmarkEnd w:id="22"/>
+      <w:bookmarkEnd w:id="23"/>
     </w:p>
     <w:p/>
     <w:p>
@@ -5164,7 +5166,7 @@
                     </pic:cNvPicPr>
                   </pic:nvPicPr>
                   <pic:blipFill>
-                    <a:blip r:embed="rId11" cstate="print"/>
+                    <a:blip r:embed="rId10" cstate="print"/>
                     <a:srcRect/>
                     <a:stretch>
                       <a:fillRect/>
@@ -5594,10 +5596,10 @@
           <w:lang w:val="id-ID"/>
         </w:rPr>
       </w:pPr>
-      <w:bookmarkStart w:id="23" w:name="_Toc418441043"/>
-      <w:bookmarkStart w:id="24" w:name="_Toc422064225"/>
-      <w:bookmarkStart w:id="25" w:name="_Toc451337867"/>
-      <w:bookmarkStart w:id="26" w:name="_Toc452971597"/>
+      <w:bookmarkStart w:id="24" w:name="_Toc418441043"/>
+      <w:bookmarkStart w:id="25" w:name="_Toc422064225"/>
+      <w:bookmarkStart w:id="26" w:name="_Toc451337867"/>
+      <w:bookmarkStart w:id="27" w:name="_Toc452971597"/>
       <w:r>
         <w:rPr>
           <w:rFonts w:cs="Times New Roman"/>
@@ -5608,10 +5610,10 @@
         <w:lastRenderedPageBreak/>
         <w:t>DAFTAR ISI</w:t>
       </w:r>
-      <w:bookmarkEnd w:id="23"/>
       <w:bookmarkEnd w:id="24"/>
       <w:bookmarkEnd w:id="25"/>
       <w:bookmarkEnd w:id="26"/>
+      <w:bookmarkEnd w:id="27"/>
     </w:p>
     <w:p/>
     <w:p/>
@@ -10741,7 +10743,7 @@
             <w:noProof/>
             <w:webHidden/>
           </w:rPr>
-          <w:t>89</w:t>
+          <w:t>88</w:t>
         </w:r>
         <w:r>
           <w:rPr>
@@ -10827,7 +10829,7 @@
             <w:noProof/>
             <w:webHidden/>
           </w:rPr>
-          <w:t>90</w:t>
+          <w:t>88</w:t>
         </w:r>
         <w:r>
           <w:rPr>
@@ -10911,7 +10913,7 @@
             <w:noProof/>
             <w:webHidden/>
           </w:rPr>
-          <w:t>91</w:t>
+          <w:t>89</w:t>
         </w:r>
         <w:r>
           <w:rPr>
@@ -10980,7 +10982,7 @@
             <w:noProof/>
             <w:webHidden/>
           </w:rPr>
-          <w:t>92</w:t>
+          <w:t>90</w:t>
         </w:r>
         <w:r>
           <w:rPr>
@@ -11056,7 +11058,7 @@
           <w:noProof/>
         </w:rPr>
       </w:pPr>
-      <w:bookmarkStart w:id="27" w:name="_Toc452971598"/>
+      <w:bookmarkStart w:id="28" w:name="_Toc452971598"/>
       <w:r>
         <w:rPr>
           <w:noProof/>
@@ -11064,7 +11066,7 @@
         <w:lastRenderedPageBreak/>
         <w:t>DAFTAR GAMBAR</w:t>
       </w:r>
-      <w:bookmarkEnd w:id="27"/>
+      <w:bookmarkEnd w:id="28"/>
     </w:p>
     <w:p>
       <w:pPr>
@@ -11260,9 +11262,9 @@
           <w:lang w:val="id-ID"/>
         </w:rPr>
       </w:pPr>
-      <w:bookmarkStart w:id="28" w:name="_Toc422064227"/>
-      <w:bookmarkStart w:id="29" w:name="_Toc451337869"/>
-      <w:bookmarkStart w:id="30" w:name="_Toc452971599"/>
+      <w:bookmarkStart w:id="29" w:name="_Toc422064227"/>
+      <w:bookmarkStart w:id="30" w:name="_Toc451337869"/>
+      <w:bookmarkStart w:id="31" w:name="_Toc452971599"/>
       <w:r>
         <w:rPr>
           <w:noProof/>
@@ -11271,9 +11273,9 @@
         <w:lastRenderedPageBreak/>
         <w:t>DAFTAR TABEL</w:t>
       </w:r>
-      <w:bookmarkEnd w:id="28"/>
       <w:bookmarkEnd w:id="29"/>
       <w:bookmarkEnd w:id="30"/>
+      <w:bookmarkEnd w:id="31"/>
     </w:p>
     <w:p>
       <w:pPr>
@@ -11329,10 +11331,10 @@
           <w:lang w:val="id-ID"/>
         </w:rPr>
       </w:pPr>
-      <w:bookmarkStart w:id="31" w:name="_Toc418441047"/>
-      <w:bookmarkStart w:id="32" w:name="_Toc422064228"/>
-      <w:bookmarkStart w:id="33" w:name="_Toc451337870"/>
-      <w:bookmarkStart w:id="34" w:name="_Toc452971600"/>
+      <w:bookmarkStart w:id="32" w:name="_Toc418441047"/>
+      <w:bookmarkStart w:id="33" w:name="_Toc422064228"/>
+      <w:bookmarkStart w:id="34" w:name="_Toc451337870"/>
+      <w:bookmarkStart w:id="35" w:name="_Toc452971600"/>
       <w:r>
         <w:rPr>
           <w:noProof/>
@@ -11348,8 +11350,8 @@
         </w:rPr>
         <w:br/>
       </w:r>
-      <w:bookmarkStart w:id="35" w:name="_Toc263602515"/>
-      <w:bookmarkStart w:id="36" w:name="_Toc297322779"/>
+      <w:bookmarkStart w:id="36" w:name="_Toc263602515"/>
+      <w:bookmarkStart w:id="37" w:name="_Toc297322779"/>
       <w:r>
         <w:rPr>
           <w:noProof/>
@@ -11357,12 +11359,12 @@
         </w:rPr>
         <w:t>PENDAHULUAN</w:t>
       </w:r>
-      <w:bookmarkEnd w:id="31"/>
       <w:bookmarkEnd w:id="32"/>
       <w:bookmarkEnd w:id="33"/>
       <w:bookmarkEnd w:id="34"/>
       <w:bookmarkEnd w:id="35"/>
       <w:bookmarkEnd w:id="36"/>
+      <w:bookmarkEnd w:id="37"/>
     </w:p>
     <w:p>
       <w:pPr>
@@ -11379,11 +11381,11 @@
         </w:numPr>
         <w:ind w:left="567" w:hanging="567"/>
       </w:pPr>
-      <w:bookmarkStart w:id="37" w:name="_Toc452971601"/>
+      <w:bookmarkStart w:id="38" w:name="_Toc452971601"/>
       <w:r>
         <w:t>Latar Belakang</w:t>
       </w:r>
-      <w:bookmarkEnd w:id="37"/>
+      <w:bookmarkEnd w:id="38"/>
     </w:p>
     <w:p/>
     <w:p>
@@ -11556,12 +11558,13 @@
           <w:szCs w:val="24"/>
         </w:rPr>
         <w:sectPr>
-          <w:headerReference w:type="default" r:id="rId12"/>
-          <w:footerReference w:type="default" r:id="rId13"/>
+          <w:headerReference w:type="default" r:id="rId11"/>
+          <w:footerReference w:type="default" r:id="rId12"/>
           <w:pgSz w:w="8392" w:h="11907" w:code="11"/>
           <w:pgMar w:top="1412" w:right="1191" w:bottom="1412" w:left="1412" w:header="709" w:footer="709" w:gutter="0"/>
           <w:pgNumType w:start="1"/>
           <w:cols w:space="708"/>
+          <w:titlePg/>
           <w:docGrid w:linePitch="360"/>
         </w:sectPr>
       </w:pPr>
@@ -11771,11 +11774,11 @@
         </w:numPr>
         <w:ind w:left="567" w:hanging="567"/>
       </w:pPr>
-      <w:bookmarkStart w:id="38" w:name="_Toc452971602"/>
+      <w:bookmarkStart w:id="39" w:name="_Toc452971602"/>
       <w:r>
         <w:t>Rumusan Masalah</w:t>
       </w:r>
-      <w:bookmarkEnd w:id="38"/>
+      <w:bookmarkEnd w:id="39"/>
     </w:p>
     <w:p/>
     <w:p>
@@ -11850,11 +11853,11 @@
         </w:numPr>
         <w:ind w:left="567" w:hanging="567"/>
       </w:pPr>
-      <w:bookmarkStart w:id="39" w:name="_Toc452971603"/>
+      <w:bookmarkStart w:id="40" w:name="_Toc452971603"/>
       <w:r>
         <w:t>Batasan Masalah</w:t>
       </w:r>
-      <w:bookmarkEnd w:id="39"/>
+      <w:bookmarkEnd w:id="40"/>
     </w:p>
     <w:p/>
     <w:p>
@@ -11988,12 +11991,12 @@
         </w:numPr>
         <w:ind w:left="567" w:hanging="567"/>
       </w:pPr>
-      <w:bookmarkStart w:id="40" w:name="_Toc452971604"/>
+      <w:bookmarkStart w:id="41" w:name="_Toc452971604"/>
       <w:r>
         <w:lastRenderedPageBreak/>
         <w:t>Tujuan</w:t>
       </w:r>
-      <w:bookmarkEnd w:id="40"/>
+      <w:bookmarkEnd w:id="41"/>
     </w:p>
     <w:p/>
     <w:p>
@@ -12083,11 +12086,11 @@
         </w:numPr>
         <w:ind w:left="567" w:hanging="567"/>
       </w:pPr>
-      <w:bookmarkStart w:id="41" w:name="_Toc452971605"/>
+      <w:bookmarkStart w:id="42" w:name="_Toc452971605"/>
       <w:r>
         <w:t>Tujuan</w:t>
       </w:r>
-      <w:bookmarkEnd w:id="41"/>
+      <w:bookmarkEnd w:id="42"/>
     </w:p>
     <w:p/>
     <w:p>
@@ -12144,11 +12147,11 @@
         </w:numPr>
         <w:ind w:left="567" w:hanging="567"/>
       </w:pPr>
-      <w:bookmarkStart w:id="42" w:name="_Toc452971606"/>
+      <w:bookmarkStart w:id="43" w:name="_Toc452971606"/>
       <w:r>
         <w:t>Metodologi</w:t>
       </w:r>
-      <w:bookmarkEnd w:id="42"/>
+      <w:bookmarkEnd w:id="43"/>
     </w:p>
     <w:p/>
     <w:p>
@@ -12345,12 +12348,12 @@
         </w:numPr>
         <w:ind w:left="567" w:hanging="567"/>
       </w:pPr>
-      <w:bookmarkStart w:id="43" w:name="_Toc452971607"/>
+      <w:bookmarkStart w:id="44" w:name="_Toc452971607"/>
       <w:r>
         <w:lastRenderedPageBreak/>
         <w:t>Sistematika Penulisan Laporan Tugas Akhir</w:t>
       </w:r>
-      <w:bookmarkEnd w:id="43"/>
+      <w:bookmarkEnd w:id="44"/>
     </w:p>
     <w:p/>
     <w:p>
@@ -12720,10 +12723,10 @@
           <w:lang w:val="id-ID"/>
         </w:rPr>
       </w:pPr>
-      <w:bookmarkStart w:id="44" w:name="_Toc418441055"/>
-      <w:bookmarkStart w:id="45" w:name="_Toc422064236"/>
-      <w:bookmarkStart w:id="46" w:name="_Toc451337878"/>
-      <w:bookmarkStart w:id="47" w:name="_Toc452971608"/>
+      <w:bookmarkStart w:id="45" w:name="_Toc418441055"/>
+      <w:bookmarkStart w:id="46" w:name="_Toc422064236"/>
+      <w:bookmarkStart w:id="47" w:name="_Toc451337878"/>
+      <w:bookmarkStart w:id="48" w:name="_Toc452971608"/>
       <w:r>
         <w:rPr>
           <w:b/>
@@ -12769,8 +12772,6 @@
           <w:lang w:val="id-ID"/>
         </w:rPr>
       </w:pPr>
-      <w:bookmarkStart w:id="48" w:name="_GoBack"/>
-      <w:bookmarkEnd w:id="48"/>
       <w:r>
         <w:rPr>
           <w:noProof/>
@@ -12793,10 +12794,10 @@
         </w:rPr>
         <w:t>TINJAUAN PUSTAKA</w:t>
       </w:r>
-      <w:bookmarkEnd w:id="44"/>
       <w:bookmarkEnd w:id="45"/>
       <w:bookmarkEnd w:id="46"/>
       <w:bookmarkEnd w:id="47"/>
+      <w:bookmarkEnd w:id="48"/>
     </w:p>
     <w:p>
       <w:pPr>
@@ -12915,7 +12916,7 @@
         </w:rPr>
         <w:lastRenderedPageBreak/>
         <w:drawing>
-          <wp:inline distT="0" distB="0" distL="0" distR="0" wp14:anchorId="78B241F5" wp14:editId="69994299">
+          <wp:inline distT="0" distB="0" distL="0" distR="0" wp14:anchorId="2139AB79" wp14:editId="3C74042B">
             <wp:extent cx="3863340" cy="2579370"/>
             <wp:effectExtent l="0" t="0" r="3810" b="0"/>
             <wp:docPr id="7" name="Picture 7" descr="https://www.arduino.cc/en/uploads/Main/ArdGen_UNO.jpg"/>
@@ -12932,7 +12933,7 @@
                     </pic:cNvPicPr>
                   </pic:nvPicPr>
                   <pic:blipFill>
-                    <a:blip r:embed="rId14">
+                    <a:blip r:embed="rId13">
                       <a:extLst>
                         <a:ext uri="{28A0092B-C50C-407E-A947-70E740481C1C}">
                           <a14:useLocalDpi xmlns:a14="http://schemas.microsoft.com/office/drawing/2010/main" val="0"/>
@@ -13463,7 +13464,7 @@
           <w:lang w:val="id-ID" w:eastAsia="id-ID"/>
         </w:rPr>
         <w:drawing>
-          <wp:inline distT="0" distB="0" distL="0" distR="0" wp14:anchorId="2F5D626D" wp14:editId="2C95BE80">
+          <wp:inline distT="0" distB="0" distL="0" distR="0" wp14:anchorId="49D0BCD6" wp14:editId="67E94810">
             <wp:extent cx="2932642" cy="2649415"/>
             <wp:effectExtent l="0" t="0" r="1270" b="0"/>
             <wp:docPr id="450900" name="Picture 450900" descr="http://img.bhs4.com/89/3/893E6C660161EB50A28D2306A933F2A07F98F600_lis.jpg"/>
@@ -13480,7 +13481,7 @@
                     </pic:cNvPicPr>
                   </pic:nvPicPr>
                   <pic:blipFill>
-                    <a:blip r:embed="rId15" cstate="print">
+                    <a:blip r:embed="rId14" cstate="print">
                       <a:extLst>
                         <a:ext uri="{28A0092B-C50C-407E-A947-70E740481C1C}">
                           <a14:useLocalDpi xmlns:a14="http://schemas.microsoft.com/office/drawing/2010/main" val="0"/>
@@ -13532,7 +13533,7 @@
         <w:rPr>
           <w:noProof/>
         </w:rPr>
-        <w:t>2</w:t>
+        <w:t>1</w:t>
       </w:r>
       <w:r>
         <w:fldChar w:fldCharType="end"/>
@@ -13639,7 +13640,7 @@
                     </pic:cNvPicPr>
                   </pic:nvPicPr>
                   <pic:blipFill>
-                    <a:blip r:embed="rId16" cstate="print">
+                    <a:blip r:embed="rId15" cstate="print">
                       <a:extLst>
                         <a:ext uri="{28A0092B-C50C-407E-A947-70E740481C1C}">
                           <a14:useLocalDpi xmlns:a14="http://schemas.microsoft.com/office/drawing/2010/main" val="0"/>
@@ -13691,7 +13692,7 @@
         <w:rPr>
           <w:noProof/>
         </w:rPr>
-        <w:t>3</w:t>
+        <w:t>2</w:t>
       </w:r>
       <w:r>
         <w:fldChar w:fldCharType="end"/>
@@ -13846,7 +13847,7 @@
                     </pic:cNvPicPr>
                   </pic:nvPicPr>
                   <pic:blipFill>
-                    <a:blip r:embed="rId17">
+                    <a:blip r:embed="rId16">
                       <a:extLst>
                         <a:ext uri="{28A0092B-C50C-407E-A947-70E740481C1C}">
                           <a14:useLocalDpi xmlns:a14="http://schemas.microsoft.com/office/drawing/2010/main" val="0"/>
@@ -13898,7 +13899,7 @@
         <w:rPr>
           <w:noProof/>
         </w:rPr>
-        <w:t>4</w:t>
+        <w:t>3</w:t>
       </w:r>
       <w:r>
         <w:fldChar w:fldCharType="end"/>
@@ -14035,7 +14036,7 @@
                     </pic:cNvPicPr>
                   </pic:nvPicPr>
                   <pic:blipFill>
-                    <a:blip r:embed="rId18">
+                    <a:blip r:embed="rId17">
                       <a:extLst>
                         <a:ext uri="{28A0092B-C50C-407E-A947-70E740481C1C}">
                           <a14:useLocalDpi xmlns:a14="http://schemas.microsoft.com/office/drawing/2010/main" val="0"/>
@@ -14087,7 +14088,7 @@
         <w:rPr>
           <w:noProof/>
         </w:rPr>
-        <w:t>5</w:t>
+        <w:t>4</w:t>
       </w:r>
       <w:r>
         <w:fldChar w:fldCharType="end"/>
@@ -14199,7 +14200,7 @@
                     </pic:cNvPicPr>
                   </pic:nvPicPr>
                   <pic:blipFill>
-                    <a:blip r:embed="rId19">
+                    <a:blip r:embed="rId18">
                       <a:extLst>
                         <a:ext uri="{28A0092B-C50C-407E-A947-70E740481C1C}">
                           <a14:useLocalDpi xmlns:a14="http://schemas.microsoft.com/office/drawing/2010/main" val="0"/>
@@ -14251,7 +14252,7 @@
         <w:rPr>
           <w:noProof/>
         </w:rPr>
-        <w:t>6</w:t>
+        <w:t>5</w:t>
       </w:r>
       <w:r>
         <w:fldChar w:fldCharType="end"/>
@@ -14802,7 +14803,7 @@
                     <pic:cNvPicPr preferRelativeResize="0"/>
                   </pic:nvPicPr>
                   <pic:blipFill>
-                    <a:blip r:embed="rId20">
+                    <a:blip r:embed="rId19">
                       <a:extLst>
                         <a:ext uri="{28A0092B-C50C-407E-A947-70E740481C1C}">
                           <a14:useLocalDpi xmlns:a14="http://schemas.microsoft.com/office/drawing/2010/main" val="0"/>
@@ -15172,7 +15173,7 @@
                     <pic:cNvPicPr preferRelativeResize="0"/>
                   </pic:nvPicPr>
                   <pic:blipFill>
-                    <a:blip r:embed="rId21">
+                    <a:blip r:embed="rId20">
                       <a:extLst>
                         <a:ext uri="{28A0092B-C50C-407E-A947-70E740481C1C}">
                           <a14:useLocalDpi xmlns:a14="http://schemas.microsoft.com/office/drawing/2010/main" val="0"/>
@@ -15379,7 +15380,7 @@
                     </pic:cNvPicPr>
                   </pic:nvPicPr>
                   <pic:blipFill>
-                    <a:blip r:embed="rId22">
+                    <a:blip r:embed="rId21">
                       <a:extLst>
                         <a:ext uri="{28A0092B-C50C-407E-A947-70E740481C1C}">
                           <a14:useLocalDpi xmlns:a14="http://schemas.microsoft.com/office/drawing/2010/main" val="0"/>
@@ -15716,7 +15717,7 @@
                     </pic:cNvPicPr>
                   </pic:nvPicPr>
                   <pic:blipFill>
-                    <a:blip r:embed="rId23">
+                    <a:blip r:embed="rId22">
                       <a:extLst>
                         <a:ext uri="{28A0092B-C50C-407E-A947-70E740481C1C}">
                           <a14:useLocalDpi xmlns:a14="http://schemas.microsoft.com/office/drawing/2010/main" val="0"/>
@@ -19627,7 +19628,7 @@
                     </pic:cNvPicPr>
                   </pic:nvPicPr>
                   <pic:blipFill>
-                    <a:blip r:embed="rId24">
+                    <a:blip r:embed="rId23">
                       <a:extLst>
                         <a:ext uri="{28A0092B-C50C-407E-A947-70E740481C1C}">
                           <a14:useLocalDpi xmlns:a14="http://schemas.microsoft.com/office/drawing/2010/main" val="0"/>
@@ -19747,7 +19748,7 @@
                     </pic:cNvPicPr>
                   </pic:nvPicPr>
                   <pic:blipFill>
-                    <a:blip r:embed="rId25">
+                    <a:blip r:embed="rId24">
                       <a:extLst>
                         <a:ext uri="{28A0092B-C50C-407E-A947-70E740481C1C}">
                           <a14:useLocalDpi xmlns:a14="http://schemas.microsoft.com/office/drawing/2010/main" val="0"/>
@@ -19907,7 +19908,7 @@
                     </pic:cNvPicPr>
                   </pic:nvPicPr>
                   <pic:blipFill>
-                    <a:blip r:embed="rId26">
+                    <a:blip r:embed="rId25">
                       <a:extLst>
                         <a:ext uri="{28A0092B-C50C-407E-A947-70E740481C1C}">
                           <a14:useLocalDpi xmlns:a14="http://schemas.microsoft.com/office/drawing/2010/main" val="0"/>
@@ -20032,7 +20033,7 @@
                     </pic:cNvPicPr>
                   </pic:nvPicPr>
                   <pic:blipFill>
-                    <a:blip r:embed="rId27">
+                    <a:blip r:embed="rId26">
                       <a:extLst>
                         <a:ext uri="{28A0092B-C50C-407E-A947-70E740481C1C}">
                           <a14:useLocalDpi xmlns:a14="http://schemas.microsoft.com/office/drawing/2010/main" val="0"/>
@@ -20157,7 +20158,7 @@
                     </pic:cNvPicPr>
                   </pic:nvPicPr>
                   <pic:blipFill>
-                    <a:blip r:embed="rId28">
+                    <a:blip r:embed="rId27">
                       <a:extLst>
                         <a:ext uri="{28A0092B-C50C-407E-A947-70E740481C1C}">
                           <a14:useLocalDpi xmlns:a14="http://schemas.microsoft.com/office/drawing/2010/main" val="0"/>
@@ -20305,7 +20306,7 @@
                     </pic:cNvPicPr>
                   </pic:nvPicPr>
                   <pic:blipFill>
-                    <a:blip r:embed="rId29">
+                    <a:blip r:embed="rId28">
                       <a:extLst>
                         <a:ext uri="{28A0092B-C50C-407E-A947-70E740481C1C}">
                           <a14:useLocalDpi xmlns:a14="http://schemas.microsoft.com/office/drawing/2010/main" val="0"/>
@@ -26386,6 +26387,7 @@
         <w:pStyle w:val="Caption"/>
       </w:pPr>
       <w:r>
+        <w:lastRenderedPageBreak/>
         <w:t>Gambar 4.</w:t>
       </w:r>
       <w:r>
@@ -28050,6 +28052,7 @@
         </w:rPr>
       </w:pPr>
       <w:r>
+        <w:lastRenderedPageBreak/>
         <w:t>Gambar 4.</w:t>
       </w:r>
       <w:r>
@@ -29931,6 +29934,7 @@
         </w:rPr>
       </w:pPr>
       <w:r>
+        <w:lastRenderedPageBreak/>
         <w:t>Gambar 4.</w:t>
       </w:r>
       <w:r>
@@ -31392,6 +31396,7 @@
         <w:pStyle w:val="Caption"/>
       </w:pPr>
       <w:r>
+        <w:lastRenderedPageBreak/>
         <w:t>Gambar 4.</w:t>
       </w:r>
       <w:r>
@@ -33660,6 +33665,7 @@
         <w:pStyle w:val="Caption"/>
       </w:pPr>
       <w:r>
+        <w:lastRenderedPageBreak/>
         <w:t>Gambar 4.</w:t>
       </w:r>
       <w:r>
@@ -34867,7 +34873,7 @@
                     </pic:cNvPicPr>
                   </pic:nvPicPr>
                   <pic:blipFill>
-                    <a:blip r:embed="rId30" cstate="print">
+                    <a:blip r:embed="rId29" cstate="print">
                       <a:extLst>
                         <a:ext uri="{28A0092B-C50C-407E-A947-70E740481C1C}">
                           <a14:useLocalDpi xmlns:a14="http://schemas.microsoft.com/office/drawing/2010/main" val="0"/>
@@ -36596,7 +36602,7 @@
                     </pic:cNvPicPr>
                   </pic:nvPicPr>
                   <pic:blipFill>
-                    <a:blip r:embed="rId31" cstate="print">
+                    <a:blip r:embed="rId30" cstate="print">
                       <a:extLst>
                         <a:ext uri="{28A0092B-C50C-407E-A947-70E740481C1C}">
                           <a14:useLocalDpi xmlns:a14="http://schemas.microsoft.com/office/drawing/2010/main" val="0"/>
@@ -38604,7 +38610,7 @@
                     </pic:cNvPicPr>
                   </pic:nvPicPr>
                   <pic:blipFill>
-                    <a:blip r:embed="rId32" cstate="print">
+                    <a:blip r:embed="rId31" cstate="print">
                       <a:extLst>
                         <a:ext uri="{28A0092B-C50C-407E-A947-70E740481C1C}">
                           <a14:useLocalDpi xmlns:a14="http://schemas.microsoft.com/office/drawing/2010/main" val="0"/>
@@ -38737,7 +38743,7 @@
                     </pic:cNvPicPr>
                   </pic:nvPicPr>
                   <pic:blipFill>
-                    <a:blip r:embed="rId33" cstate="print">
+                    <a:blip r:embed="rId32" cstate="print">
                       <a:extLst>
                         <a:ext uri="{28A0092B-C50C-407E-A947-70E740481C1C}">
                           <a14:useLocalDpi xmlns:a14="http://schemas.microsoft.com/office/drawing/2010/main" val="0"/>
@@ -38912,7 +38918,7 @@
                     </pic:cNvPicPr>
                   </pic:nvPicPr>
                   <pic:blipFill>
-                    <a:blip r:embed="rId34" cstate="print">
+                    <a:blip r:embed="rId33" cstate="print">
                       <a:extLst>
                         <a:ext uri="{28A0092B-C50C-407E-A947-70E740481C1C}">
                           <a14:useLocalDpi xmlns:a14="http://schemas.microsoft.com/office/drawing/2010/main" val="0"/>
@@ -39048,7 +39054,7 @@
                     </pic:cNvPicPr>
                   </pic:nvPicPr>
                   <pic:blipFill>
-                    <a:blip r:embed="rId35" cstate="print">
+                    <a:blip r:embed="rId34" cstate="print">
                       <a:extLst>
                         <a:ext uri="{28A0092B-C50C-407E-A947-70E740481C1C}">
                           <a14:useLocalDpi xmlns:a14="http://schemas.microsoft.com/office/drawing/2010/main" val="0"/>
@@ -39181,7 +39187,7 @@
                     </pic:cNvPicPr>
                   </pic:nvPicPr>
                   <pic:blipFill>
-                    <a:blip r:embed="rId36" cstate="print">
+                    <a:blip r:embed="rId35" cstate="print">
                       <a:extLst>
                         <a:ext uri="{28A0092B-C50C-407E-A947-70E740481C1C}">
                           <a14:useLocalDpi xmlns:a14="http://schemas.microsoft.com/office/drawing/2010/main" val="0"/>
@@ -39347,7 +39353,7 @@
                     </pic:cNvPicPr>
                   </pic:nvPicPr>
                   <pic:blipFill>
-                    <a:blip r:embed="rId37" cstate="print">
+                    <a:blip r:embed="rId36" cstate="print">
                       <a:extLst>
                         <a:ext uri="{28A0092B-C50C-407E-A947-70E740481C1C}">
                           <a14:useLocalDpi xmlns:a14="http://schemas.microsoft.com/office/drawing/2010/main" val="0"/>
@@ -41089,7 +41095,7 @@
                     </pic:cNvPicPr>
                   </pic:nvPicPr>
                   <pic:blipFill>
-                    <a:blip r:embed="rId38">
+                    <a:blip r:embed="rId37">
                       <a:extLst>
                         <a:ext uri="{28A0092B-C50C-407E-A947-70E740481C1C}">
                           <a14:useLocalDpi xmlns:a14="http://schemas.microsoft.com/office/drawing/2010/main" val="0"/>
@@ -41188,7 +41194,7 @@
                     </pic:cNvPicPr>
                   </pic:nvPicPr>
                   <pic:blipFill>
-                    <a:blip r:embed="rId39" cstate="print">
+                    <a:blip r:embed="rId38" cstate="print">
                       <a:extLst>
                         <a:ext uri="{28A0092B-C50C-407E-A947-70E740481C1C}">
                           <a14:useLocalDpi xmlns:a14="http://schemas.microsoft.com/office/drawing/2010/main" val="0"/>
@@ -41675,7 +41681,7 @@
                     </pic:cNvPicPr>
                   </pic:nvPicPr>
                   <pic:blipFill>
-                    <a:blip r:embed="rId40">
+                    <a:blip r:embed="rId39">
                       <a:extLst>
                         <a:ext uri="{28A0092B-C50C-407E-A947-70E740481C1C}">
                           <a14:useLocalDpi xmlns:a14="http://schemas.microsoft.com/office/drawing/2010/main" val="0"/>
@@ -41839,7 +41845,7 @@
                     </pic:cNvPicPr>
                   </pic:nvPicPr>
                   <pic:blipFill>
-                    <a:blip r:embed="rId41">
+                    <a:blip r:embed="rId40">
                       <a:extLst>
                         <a:ext uri="{28A0092B-C50C-407E-A947-70E740481C1C}">
                           <a14:useLocalDpi xmlns:a14="http://schemas.microsoft.com/office/drawing/2010/main" val="0"/>
@@ -41949,7 +41955,7 @@
                     </pic:cNvPicPr>
                   </pic:nvPicPr>
                   <pic:blipFill>
-                    <a:blip r:embed="rId42">
+                    <a:blip r:embed="rId41">
                       <a:extLst>
                         <a:ext uri="{28A0092B-C50C-407E-A947-70E740481C1C}">
                           <a14:useLocalDpi xmlns:a14="http://schemas.microsoft.com/office/drawing/2010/main" val="0"/>
@@ -42563,7 +42569,7 @@
                     </pic:cNvPicPr>
                   </pic:nvPicPr>
                   <pic:blipFill>
-                    <a:blip r:embed="rId43">
+                    <a:blip r:embed="rId42">
                       <a:extLst>
                         <a:ext uri="{28A0092B-C50C-407E-A947-70E740481C1C}">
                           <a14:useLocalDpi xmlns:a14="http://schemas.microsoft.com/office/drawing/2010/main" val="0"/>
@@ -42688,7 +42694,7 @@
                     </pic:cNvPicPr>
                   </pic:nvPicPr>
                   <pic:blipFill>
-                    <a:blip r:embed="rId44">
+                    <a:blip r:embed="rId43">
                       <a:extLst>
                         <a:ext uri="{28A0092B-C50C-407E-A947-70E740481C1C}">
                           <a14:useLocalDpi xmlns:a14="http://schemas.microsoft.com/office/drawing/2010/main" val="0"/>
@@ -43337,7 +43343,7 @@
                     </pic:cNvPicPr>
                   </pic:nvPicPr>
                   <pic:blipFill>
-                    <a:blip r:embed="rId45" cstate="print">
+                    <a:blip r:embed="rId44" cstate="print">
                       <a:extLst>
                         <a:ext uri="{28A0092B-C50C-407E-A947-70E740481C1C}">
                           <a14:useLocalDpi xmlns:a14="http://schemas.microsoft.com/office/drawing/2010/main" val="0"/>
@@ -43960,7 +43966,7 @@
                     </pic:cNvPicPr>
                   </pic:nvPicPr>
                   <pic:blipFill>
-                    <a:blip r:embed="rId46">
+                    <a:blip r:embed="rId45">
                       <a:extLst>
                         <a:ext uri="{28A0092B-C50C-407E-A947-70E740481C1C}">
                           <a14:useLocalDpi xmlns:a14="http://schemas.microsoft.com/office/drawing/2010/main" val="0"/>
@@ -44065,7 +44071,7 @@
                     </pic:cNvPicPr>
                   </pic:nvPicPr>
                   <pic:blipFill>
-                    <a:blip r:embed="rId47">
+                    <a:blip r:embed="rId46">
                       <a:extLst>
                         <a:ext uri="{28A0092B-C50C-407E-A947-70E740481C1C}">
                           <a14:useLocalDpi xmlns:a14="http://schemas.microsoft.com/office/drawing/2010/main" val="0"/>
@@ -44163,7 +44169,7 @@
                     </pic:cNvPicPr>
                   </pic:nvPicPr>
                   <pic:blipFill>
-                    <a:blip r:embed="rId48">
+                    <a:blip r:embed="rId47">
                       <a:extLst>
                         <a:ext uri="{28A0092B-C50C-407E-A947-70E740481C1C}">
                           <a14:useLocalDpi xmlns:a14="http://schemas.microsoft.com/office/drawing/2010/main" val="0"/>
@@ -44790,7 +44796,7 @@
                     </pic:cNvPicPr>
                   </pic:nvPicPr>
                   <pic:blipFill>
-                    <a:blip r:embed="rId49" cstate="print">
+                    <a:blip r:embed="rId48" cstate="print">
                       <a:extLst>
                         <a:ext uri="{28A0092B-C50C-407E-A947-70E740481C1C}">
                           <a14:useLocalDpi xmlns:a14="http://schemas.microsoft.com/office/drawing/2010/main" val="0"/>
@@ -45346,7 +45352,7 @@
                     </pic:cNvPicPr>
                   </pic:nvPicPr>
                   <pic:blipFill>
-                    <a:blip r:embed="rId50">
+                    <a:blip r:embed="rId49">
                       <a:extLst>
                         <a:ext uri="{28A0092B-C50C-407E-A947-70E740481C1C}">
                           <a14:useLocalDpi xmlns:a14="http://schemas.microsoft.com/office/drawing/2010/main" val="0"/>
@@ -45480,7 +45486,7 @@
                     </pic:cNvPicPr>
                   </pic:nvPicPr>
                   <pic:blipFill>
-                    <a:blip r:embed="rId51" cstate="print">
+                    <a:blip r:embed="rId50" cstate="print">
                       <a:extLst>
                         <a:ext uri="{28A0092B-C50C-407E-A947-70E740481C1C}">
                           <a14:useLocalDpi xmlns:a14="http://schemas.microsoft.com/office/drawing/2010/main" val="0"/>
@@ -46028,7 +46034,7 @@
                     </pic:cNvPicPr>
                   </pic:nvPicPr>
                   <pic:blipFill>
-                    <a:blip r:embed="rId52">
+                    <a:blip r:embed="rId51">
                       <a:extLst>
                         <a:ext uri="{28A0092B-C50C-407E-A947-70E740481C1C}">
                           <a14:useLocalDpi xmlns:a14="http://schemas.microsoft.com/office/drawing/2010/main" val="0"/>
@@ -46154,7 +46160,7 @@
                     </pic:cNvPicPr>
                   </pic:nvPicPr>
                   <pic:blipFill>
-                    <a:blip r:embed="rId53">
+                    <a:blip r:embed="rId52">
                       <a:extLst>
                         <a:ext uri="{28A0092B-C50C-407E-A947-70E740481C1C}">
                           <a14:useLocalDpi xmlns:a14="http://schemas.microsoft.com/office/drawing/2010/main" val="0"/>
@@ -48672,7 +48678,7 @@
             <wp:cNvGraphicFramePr/>
             <a:graphic xmlns:a="http://schemas.openxmlformats.org/drawingml/2006/main">
               <a:graphicData uri="http://schemas.openxmlformats.org/drawingml/2006/chart">
-                <c:chart xmlns:c="http://schemas.openxmlformats.org/drawingml/2006/chart" xmlns:r="http://schemas.openxmlformats.org/officeDocument/2006/relationships" r:id="rId54"/>
+                <c:chart xmlns:c="http://schemas.openxmlformats.org/drawingml/2006/chart" xmlns:r="http://schemas.openxmlformats.org/officeDocument/2006/relationships" r:id="rId53"/>
               </a:graphicData>
             </a:graphic>
           </wp:inline>
@@ -48798,7 +48804,7 @@
             <wp:cNvGraphicFramePr/>
             <a:graphic xmlns:a="http://schemas.openxmlformats.org/drawingml/2006/main">
               <a:graphicData uri="http://schemas.openxmlformats.org/drawingml/2006/chart">
-                <c:chart xmlns:c="http://schemas.openxmlformats.org/drawingml/2006/chart" xmlns:r="http://schemas.openxmlformats.org/officeDocument/2006/relationships" r:id="rId55"/>
+                <c:chart xmlns:c="http://schemas.openxmlformats.org/drawingml/2006/chart" xmlns:r="http://schemas.openxmlformats.org/officeDocument/2006/relationships" r:id="rId54"/>
               </a:graphicData>
             </a:graphic>
           </wp:inline>
@@ -48930,7 +48936,7 @@
             <wp:cNvGraphicFramePr/>
             <a:graphic xmlns:a="http://schemas.openxmlformats.org/drawingml/2006/main">
               <a:graphicData uri="http://schemas.openxmlformats.org/drawingml/2006/chart">
-                <c:chart xmlns:c="http://schemas.openxmlformats.org/drawingml/2006/chart" xmlns:r="http://schemas.openxmlformats.org/officeDocument/2006/relationships" r:id="rId56"/>
+                <c:chart xmlns:c="http://schemas.openxmlformats.org/drawingml/2006/chart" xmlns:r="http://schemas.openxmlformats.org/officeDocument/2006/relationships" r:id="rId55"/>
               </a:graphicData>
             </a:graphic>
           </wp:inline>
@@ -49008,7 +49014,7 @@
             <wp:cNvGraphicFramePr/>
             <a:graphic xmlns:a="http://schemas.openxmlformats.org/drawingml/2006/main">
               <a:graphicData uri="http://schemas.openxmlformats.org/drawingml/2006/chart">
-                <c:chart xmlns:c="http://schemas.openxmlformats.org/drawingml/2006/chart" xmlns:r="http://schemas.openxmlformats.org/officeDocument/2006/relationships" r:id="rId57"/>
+                <c:chart xmlns:c="http://schemas.openxmlformats.org/drawingml/2006/chart" xmlns:r="http://schemas.openxmlformats.org/officeDocument/2006/relationships" r:id="rId56"/>
               </a:graphicData>
             </a:graphic>
           </wp:inline>
@@ -49140,7 +49146,7 @@
             <wp:cNvGraphicFramePr/>
             <a:graphic xmlns:a="http://schemas.openxmlformats.org/drawingml/2006/main">
               <a:graphicData uri="http://schemas.openxmlformats.org/drawingml/2006/chart">
-                <c:chart xmlns:c="http://schemas.openxmlformats.org/drawingml/2006/chart" xmlns:r="http://schemas.openxmlformats.org/officeDocument/2006/relationships" r:id="rId58"/>
+                <c:chart xmlns:c="http://schemas.openxmlformats.org/drawingml/2006/chart" xmlns:r="http://schemas.openxmlformats.org/officeDocument/2006/relationships" r:id="rId57"/>
               </a:graphicData>
             </a:graphic>
           </wp:inline>
@@ -49222,7 +49228,7 @@
             <wp:cNvGraphicFramePr/>
             <a:graphic xmlns:a="http://schemas.openxmlformats.org/drawingml/2006/main">
               <a:graphicData uri="http://schemas.openxmlformats.org/drawingml/2006/chart">
-                <c:chart xmlns:c="http://schemas.openxmlformats.org/drawingml/2006/chart" xmlns:r="http://schemas.openxmlformats.org/officeDocument/2006/relationships" r:id="rId59"/>
+                <c:chart xmlns:c="http://schemas.openxmlformats.org/drawingml/2006/chart" xmlns:r="http://schemas.openxmlformats.org/officeDocument/2006/relationships" r:id="rId58"/>
               </a:graphicData>
             </a:graphic>
           </wp:inline>
@@ -50433,59 +50439,6 @@
 <w:ftr xmlns:wpc="http://schemas.microsoft.com/office/word/2010/wordprocessingCanvas" xmlns:cx="http://schemas.microsoft.com/office/drawing/2014/chartex" xmlns:cx1="http://schemas.microsoft.com/office/drawing/2015/9/8/chartex" xmlns:cx2="http://schemas.microsoft.com/office/drawing/2015/10/21/chartex" xmlns:mc="http://schemas.openxmlformats.org/markup-compatibility/2006" xmlns:o="urn:schemas-microsoft-com:office:office" xmlns:r="http://schemas.openxmlformats.org/officeDocument/2006/relationships" xmlns:m="http://schemas.openxmlformats.org/officeDocument/2006/math" xmlns:v="urn:schemas-microsoft-com:vml" xmlns:wp14="http://schemas.microsoft.com/office/word/2010/wordprocessingDrawing" xmlns:wp="http://schemas.openxmlformats.org/drawingml/2006/wordprocessingDrawing" xmlns:w10="urn:schemas-microsoft-com:office:word" xmlns:w="http://schemas.openxmlformats.org/wordprocessingml/2006/main" xmlns:w14="http://schemas.microsoft.com/office/word/2010/wordml" xmlns:w15="http://schemas.microsoft.com/office/word/2012/wordml" xmlns:w16se="http://schemas.microsoft.com/office/word/2015/wordml/symex" xmlns:wpg="http://schemas.microsoft.com/office/word/2010/wordprocessingGroup" xmlns:wpi="http://schemas.microsoft.com/office/word/2010/wordprocessingInk" xmlns:wne="http://schemas.microsoft.com/office/word/2006/wordml" xmlns:wps="http://schemas.microsoft.com/office/word/2010/wordprocessingShape" mc:Ignorable="w14 w15 w16se wp14">
   <w:sdt>
     <w:sdtPr>
-      <w:id w:val="-1326056482"/>
-      <w:docPartObj>
-        <w:docPartGallery w:val="Page Numbers (Bottom of Page)"/>
-        <w:docPartUnique/>
-      </w:docPartObj>
-    </w:sdtPr>
-    <w:sdtEndPr>
-      <w:rPr>
-        <w:noProof/>
-      </w:rPr>
-    </w:sdtEndPr>
-    <w:sdtContent>
-      <w:p>
-        <w:pPr>
-          <w:pStyle w:val="Footer"/>
-          <w:jc w:val="center"/>
-        </w:pPr>
-        <w:r>
-          <w:fldChar w:fldCharType="begin"/>
-        </w:r>
-        <w:r>
-          <w:instrText xml:space="preserve"> PAGE   \* MERGEFORMAT </w:instrText>
-        </w:r>
-        <w:r>
-          <w:fldChar w:fldCharType="separate"/>
-        </w:r>
-        <w:r>
-          <w:rPr>
-            <w:noProof/>
-          </w:rPr>
-          <w:t>vi</w:t>
-        </w:r>
-        <w:r>
-          <w:rPr>
-            <w:noProof/>
-          </w:rPr>
-          <w:fldChar w:fldCharType="end"/>
-        </w:r>
-      </w:p>
-    </w:sdtContent>
-  </w:sdt>
-  <w:p>
-    <w:pPr>
-      <w:pStyle w:val="Footer"/>
-    </w:pPr>
-  </w:p>
-</w:ftr>
-</file>
-
-<file path=word/footer2.xml><?xml version="1.0" encoding="utf-8"?>
-<w:ftr xmlns:wpc="http://schemas.microsoft.com/office/word/2010/wordprocessingCanvas" xmlns:cx="http://schemas.microsoft.com/office/drawing/2014/chartex" xmlns:cx1="http://schemas.microsoft.com/office/drawing/2015/9/8/chartex" xmlns:cx2="http://schemas.microsoft.com/office/drawing/2015/10/21/chartex" xmlns:mc="http://schemas.openxmlformats.org/markup-compatibility/2006" xmlns:o="urn:schemas-microsoft-com:office:office" xmlns:r="http://schemas.openxmlformats.org/officeDocument/2006/relationships" xmlns:m="http://schemas.openxmlformats.org/officeDocument/2006/math" xmlns:v="urn:schemas-microsoft-com:vml" xmlns:wp14="http://schemas.microsoft.com/office/word/2010/wordprocessingDrawing" xmlns:wp="http://schemas.openxmlformats.org/drawingml/2006/wordprocessingDrawing" xmlns:w10="urn:schemas-microsoft-com:office:word" xmlns:w="http://schemas.openxmlformats.org/wordprocessingml/2006/main" xmlns:w14="http://schemas.microsoft.com/office/word/2010/wordml" xmlns:w15="http://schemas.microsoft.com/office/word/2012/wordml" xmlns:w16se="http://schemas.microsoft.com/office/word/2015/wordml/symex" xmlns:wpg="http://schemas.microsoft.com/office/word/2010/wordprocessingGroup" xmlns:wpi="http://schemas.microsoft.com/office/word/2010/wordprocessingInk" xmlns:wne="http://schemas.microsoft.com/office/word/2006/wordml" xmlns:wps="http://schemas.microsoft.com/office/word/2010/wordprocessingShape" mc:Ignorable="w14 w15 w16se wp14">
-  <w:sdt>
-    <w:sdtPr>
       <w:id w:val="-345173836"/>
       <w:docPartObj>
         <w:docPartGallery w:val="Page Numbers (Bottom of Page)"/>
@@ -50516,7 +50469,7 @@
           <w:rPr>
             <w:noProof/>
           </w:rPr>
-          <w:t>i</w:t>
+          <w:t>1</w:t>
         </w:r>
         <w:r>
           <w:rPr>
@@ -50535,7 +50488,7 @@
 </w:ftr>
 </file>
 
-<file path=word/footer3.xml><?xml version="1.0" encoding="utf-8"?>
+<file path=word/footer2.xml><?xml version="1.0" encoding="utf-8"?>
 <w:ftr xmlns:wpc="http://schemas.microsoft.com/office/word/2010/wordprocessingCanvas" xmlns:cx="http://schemas.microsoft.com/office/drawing/2014/chartex" xmlns:cx1="http://schemas.microsoft.com/office/drawing/2015/9/8/chartex" xmlns:cx2="http://schemas.microsoft.com/office/drawing/2015/10/21/chartex" xmlns:mc="http://schemas.openxmlformats.org/markup-compatibility/2006" xmlns:o="urn:schemas-microsoft-com:office:office" xmlns:r="http://schemas.openxmlformats.org/officeDocument/2006/relationships" xmlns:m="http://schemas.openxmlformats.org/officeDocument/2006/math" xmlns:v="urn:schemas-microsoft-com:vml" xmlns:wp14="http://schemas.microsoft.com/office/word/2010/wordprocessingDrawing" xmlns:wp="http://schemas.openxmlformats.org/drawingml/2006/wordprocessingDrawing" xmlns:w10="urn:schemas-microsoft-com:office:word" xmlns:w="http://schemas.openxmlformats.org/wordprocessingml/2006/main" xmlns:w14="http://schemas.microsoft.com/office/word/2010/wordml" xmlns:w15="http://schemas.microsoft.com/office/word/2012/wordml" xmlns:w16se="http://schemas.microsoft.com/office/word/2015/wordml/symex" xmlns:wpg="http://schemas.microsoft.com/office/word/2010/wordprocessingGroup" xmlns:wpi="http://schemas.microsoft.com/office/word/2010/wordprocessingInk" xmlns:wne="http://schemas.microsoft.com/office/word/2006/wordml" xmlns:wps="http://schemas.microsoft.com/office/word/2010/wordprocessingShape" mc:Ignorable="w14 w15 w16se wp14">
   <w:p>
     <w:pPr>
@@ -62374,7 +62327,7 @@
 </file>
 
 <file path=customXml/itemProps1.xml><?xml version="1.0" encoding="utf-8"?>
-<ds:datastoreItem xmlns:ds="http://schemas.openxmlformats.org/officeDocument/2006/customXml" ds:itemID="{C7DC5E82-A152-4D9B-A597-0696FB1BE3FC}">
+<ds:datastoreItem xmlns:ds="http://schemas.openxmlformats.org/officeDocument/2006/customXml" ds:itemID="{D8A2CE05-50C5-42EF-BBE6-22CEB2062E5E}">
   <ds:schemaRefs>
     <ds:schemaRef ds:uri="http://schemas.openxmlformats.org/officeDocument/2006/bibliography"/>
   </ds:schemaRefs>

</xml_diff>